<commit_message>
semester-7: Update DCS practicals
</commit_message>
<xml_diff>
--- a/DCS/DCS-Practical5.docx
+++ b/DCS/DCS-Practical5.docx
@@ -98,26 +98,48 @@
           <w:szCs w:val="28"/>
         </w:rPr>
       </w:pPr>
-      <w:r>
+    </w:p>
+    <w:p>
+      <w:pPr>
         <w:rPr>
           <w:rFonts w:ascii="Times New Roman" w:hAnsi="Times New Roman" w:cs="Times New Roman"/>
           <w:b/>
           <w:bCs/>
-          <w:sz w:val="28"/>
-          <w:szCs w:val="28"/>
-        </w:rPr>
-        <w:t>Code</w:t>
-      </w:r>
+          <w:sz w:val="32"/>
+          <w:szCs w:val="32"/>
+        </w:rPr>
+      </w:pPr>
       <w:r>
         <w:rPr>
           <w:rFonts w:ascii="Times New Roman" w:hAnsi="Times New Roman" w:cs="Times New Roman"/>
           <w:b/>
           <w:bCs/>
-          <w:sz w:val="28"/>
-          <w:szCs w:val="28"/>
+          <w:sz w:val="32"/>
+          <w:szCs w:val="32"/>
+        </w:rPr>
+        <w:t>Code</w:t>
+      </w:r>
+      <w:r>
+        <w:rPr>
+          <w:rFonts w:ascii="Times New Roman" w:hAnsi="Times New Roman" w:cs="Times New Roman"/>
+          <w:b/>
+          <w:bCs/>
+          <w:sz w:val="32"/>
+          <w:szCs w:val="32"/>
         </w:rPr>
         <w:t>:</w:t>
       </w:r>
+    </w:p>
+    <w:p>
+      <w:pPr>
+        <w:rPr>
+          <w:rFonts w:ascii="Times New Roman" w:hAnsi="Times New Roman" w:cs="Times New Roman"/>
+          <w:b/>
+          <w:bCs/>
+          <w:sz w:val="32"/>
+          <w:szCs w:val="32"/>
+        </w:rPr>
+      </w:pPr>
     </w:p>
     <w:p>
       <w:pPr>
@@ -160,6 +182,1583 @@
       <w:pPr>
         <w:rPr>
           <w:rFonts w:ascii="Times New Roman" w:hAnsi="Times New Roman" w:cs="Times New Roman"/>
+          <w:sz w:val="28"/>
+          <w:szCs w:val="28"/>
+        </w:rPr>
+      </w:pPr>
+      <w:r>
+        <w:rPr>
+          <w:rFonts w:ascii="Times New Roman" w:hAnsi="Times New Roman" w:cs="Times New Roman"/>
+          <w:sz w:val="28"/>
+          <w:szCs w:val="28"/>
+        </w:rPr>
+        <w:t xml:space="preserve">import </w:t>
+      </w:r>
+      <w:proofErr w:type="spellStart"/>
+      <w:r>
+        <w:rPr>
+          <w:rFonts w:ascii="Times New Roman" w:hAnsi="Times New Roman" w:cs="Times New Roman"/>
+          <w:sz w:val="28"/>
+          <w:szCs w:val="28"/>
+        </w:rPr>
+        <w:t>java.io.DataInputStream</w:t>
+      </w:r>
+      <w:proofErr w:type="spellEnd"/>
+      <w:r>
+        <w:rPr>
+          <w:rFonts w:ascii="Times New Roman" w:hAnsi="Times New Roman" w:cs="Times New Roman"/>
+          <w:sz w:val="28"/>
+          <w:szCs w:val="28"/>
+        </w:rPr>
+        <w:t>;</w:t>
+      </w:r>
+    </w:p>
+    <w:p>
+      <w:pPr>
+        <w:rPr>
+          <w:rFonts w:ascii="Times New Roman" w:hAnsi="Times New Roman" w:cs="Times New Roman"/>
+          <w:sz w:val="28"/>
+          <w:szCs w:val="28"/>
+        </w:rPr>
+      </w:pPr>
+      <w:r>
+        <w:rPr>
+          <w:rFonts w:ascii="Times New Roman" w:hAnsi="Times New Roman" w:cs="Times New Roman"/>
+          <w:sz w:val="28"/>
+          <w:szCs w:val="28"/>
+        </w:rPr>
+        <w:t xml:space="preserve">import </w:t>
+      </w:r>
+      <w:proofErr w:type="spellStart"/>
+      <w:r>
+        <w:rPr>
+          <w:rFonts w:ascii="Times New Roman" w:hAnsi="Times New Roman" w:cs="Times New Roman"/>
+          <w:sz w:val="28"/>
+          <w:szCs w:val="28"/>
+        </w:rPr>
+        <w:t>java.io.DataOutputStream</w:t>
+      </w:r>
+      <w:proofErr w:type="spellEnd"/>
+      <w:r>
+        <w:rPr>
+          <w:rFonts w:ascii="Times New Roman" w:hAnsi="Times New Roman" w:cs="Times New Roman"/>
+          <w:sz w:val="28"/>
+          <w:szCs w:val="28"/>
+        </w:rPr>
+        <w:t>;</w:t>
+      </w:r>
+    </w:p>
+    <w:p>
+      <w:pPr>
+        <w:rPr>
+          <w:rFonts w:ascii="Times New Roman" w:hAnsi="Times New Roman" w:cs="Times New Roman"/>
+          <w:sz w:val="28"/>
+          <w:szCs w:val="28"/>
+        </w:rPr>
+      </w:pPr>
+      <w:r>
+        <w:rPr>
+          <w:rFonts w:ascii="Times New Roman" w:hAnsi="Times New Roman" w:cs="Times New Roman"/>
+          <w:sz w:val="28"/>
+          <w:szCs w:val="28"/>
+        </w:rPr>
+        <w:t xml:space="preserve">import </w:t>
+      </w:r>
+      <w:proofErr w:type="spellStart"/>
+      <w:r>
+        <w:rPr>
+          <w:rFonts w:ascii="Times New Roman" w:hAnsi="Times New Roman" w:cs="Times New Roman"/>
+          <w:sz w:val="28"/>
+          <w:szCs w:val="28"/>
+        </w:rPr>
+        <w:t>java.io.IOException</w:t>
+      </w:r>
+      <w:proofErr w:type="spellEnd"/>
+      <w:r>
+        <w:rPr>
+          <w:rFonts w:ascii="Times New Roman" w:hAnsi="Times New Roman" w:cs="Times New Roman"/>
+          <w:sz w:val="28"/>
+          <w:szCs w:val="28"/>
+        </w:rPr>
+        <w:t>;</w:t>
+      </w:r>
+    </w:p>
+    <w:p>
+      <w:pPr>
+        <w:rPr>
+          <w:rFonts w:ascii="Times New Roman" w:hAnsi="Times New Roman" w:cs="Times New Roman"/>
+          <w:sz w:val="28"/>
+          <w:szCs w:val="28"/>
+        </w:rPr>
+      </w:pPr>
+      <w:r>
+        <w:rPr>
+          <w:rFonts w:ascii="Times New Roman" w:hAnsi="Times New Roman" w:cs="Times New Roman"/>
+          <w:sz w:val="28"/>
+          <w:szCs w:val="28"/>
+        </w:rPr>
+        <w:t xml:space="preserve">import </w:t>
+      </w:r>
+      <w:proofErr w:type="spellStart"/>
+      <w:r>
+        <w:rPr>
+          <w:rFonts w:ascii="Times New Roman" w:hAnsi="Times New Roman" w:cs="Times New Roman"/>
+          <w:sz w:val="28"/>
+          <w:szCs w:val="28"/>
+        </w:rPr>
+        <w:t>java.net.InetAddress</w:t>
+      </w:r>
+      <w:proofErr w:type="spellEnd"/>
+      <w:r>
+        <w:rPr>
+          <w:rFonts w:ascii="Times New Roman" w:hAnsi="Times New Roman" w:cs="Times New Roman"/>
+          <w:sz w:val="28"/>
+          <w:szCs w:val="28"/>
+        </w:rPr>
+        <w:t>;</w:t>
+      </w:r>
+    </w:p>
+    <w:p>
+      <w:pPr>
+        <w:rPr>
+          <w:rFonts w:ascii="Times New Roman" w:hAnsi="Times New Roman" w:cs="Times New Roman"/>
+          <w:sz w:val="28"/>
+          <w:szCs w:val="28"/>
+        </w:rPr>
+      </w:pPr>
+      <w:r>
+        <w:rPr>
+          <w:rFonts w:ascii="Times New Roman" w:hAnsi="Times New Roman" w:cs="Times New Roman"/>
+          <w:sz w:val="28"/>
+          <w:szCs w:val="28"/>
+        </w:rPr>
+        <w:t xml:space="preserve">import </w:t>
+      </w:r>
+      <w:proofErr w:type="spellStart"/>
+      <w:r>
+        <w:rPr>
+          <w:rFonts w:ascii="Times New Roman" w:hAnsi="Times New Roman" w:cs="Times New Roman"/>
+          <w:sz w:val="28"/>
+          <w:szCs w:val="28"/>
+        </w:rPr>
+        <w:t>java.net.Socket</w:t>
+      </w:r>
+      <w:proofErr w:type="spellEnd"/>
+      <w:r>
+        <w:rPr>
+          <w:rFonts w:ascii="Times New Roman" w:hAnsi="Times New Roman" w:cs="Times New Roman"/>
+          <w:sz w:val="28"/>
+          <w:szCs w:val="28"/>
+        </w:rPr>
+        <w:t>;</w:t>
+      </w:r>
+    </w:p>
+    <w:p>
+      <w:pPr>
+        <w:rPr>
+          <w:rFonts w:ascii="Times New Roman" w:hAnsi="Times New Roman" w:cs="Times New Roman"/>
+          <w:sz w:val="28"/>
+          <w:szCs w:val="28"/>
+        </w:rPr>
+      </w:pPr>
+      <w:r>
+        <w:rPr>
+          <w:rFonts w:ascii="Times New Roman" w:hAnsi="Times New Roman" w:cs="Times New Roman"/>
+          <w:sz w:val="28"/>
+          <w:szCs w:val="28"/>
+        </w:rPr>
+        <w:t xml:space="preserve">import </w:t>
+      </w:r>
+      <w:proofErr w:type="spellStart"/>
+      <w:r>
+        <w:rPr>
+          <w:rFonts w:ascii="Times New Roman" w:hAnsi="Times New Roman" w:cs="Times New Roman"/>
+          <w:sz w:val="28"/>
+          <w:szCs w:val="28"/>
+        </w:rPr>
+        <w:t>java.util.Scanner</w:t>
+      </w:r>
+      <w:proofErr w:type="spellEnd"/>
+      <w:r>
+        <w:rPr>
+          <w:rFonts w:ascii="Times New Roman" w:hAnsi="Times New Roman" w:cs="Times New Roman"/>
+          <w:sz w:val="28"/>
+          <w:szCs w:val="28"/>
+        </w:rPr>
+        <w:t>;</w:t>
+      </w:r>
+    </w:p>
+    <w:p>
+      <w:pPr>
+        <w:rPr>
+          <w:rFonts w:ascii="Times New Roman" w:hAnsi="Times New Roman" w:cs="Times New Roman"/>
+          <w:sz w:val="28"/>
+          <w:szCs w:val="28"/>
+        </w:rPr>
+      </w:pPr>
+    </w:p>
+    <w:p>
+      <w:pPr>
+        <w:rPr>
+          <w:rFonts w:ascii="Times New Roman" w:hAnsi="Times New Roman" w:cs="Times New Roman"/>
+          <w:sz w:val="28"/>
+          <w:szCs w:val="28"/>
+        </w:rPr>
+      </w:pPr>
+      <w:r>
+        <w:rPr>
+          <w:rFonts w:ascii="Times New Roman" w:hAnsi="Times New Roman" w:cs="Times New Roman"/>
+          <w:sz w:val="28"/>
+          <w:szCs w:val="28"/>
+        </w:rPr>
+        <w:t>public class Client {</w:t>
+      </w:r>
+    </w:p>
+    <w:p>
+      <w:pPr>
+        <w:rPr>
+          <w:rFonts w:ascii="Times New Roman" w:hAnsi="Times New Roman" w:cs="Times New Roman"/>
+          <w:sz w:val="28"/>
+          <w:szCs w:val="28"/>
+        </w:rPr>
+      </w:pPr>
+      <w:r>
+        <w:rPr>
+          <w:rFonts w:ascii="Times New Roman" w:hAnsi="Times New Roman" w:cs="Times New Roman"/>
+          <w:sz w:val="28"/>
+          <w:szCs w:val="28"/>
+        </w:rPr>
+        <w:tab/>
+        <w:t xml:space="preserve">public static void main(String[] </w:t>
+      </w:r>
+      <w:proofErr w:type="spellStart"/>
+      <w:r>
+        <w:rPr>
+          <w:rFonts w:ascii="Times New Roman" w:hAnsi="Times New Roman" w:cs="Times New Roman"/>
+          <w:sz w:val="28"/>
+          <w:szCs w:val="28"/>
+        </w:rPr>
+        <w:t>args</w:t>
+      </w:r>
+      <w:proofErr w:type="spellEnd"/>
+      <w:r>
+        <w:rPr>
+          <w:rFonts w:ascii="Times New Roman" w:hAnsi="Times New Roman" w:cs="Times New Roman"/>
+          <w:sz w:val="28"/>
+          <w:szCs w:val="28"/>
+        </w:rPr>
+        <w:t xml:space="preserve">) throws </w:t>
+      </w:r>
+      <w:proofErr w:type="spellStart"/>
+      <w:r>
+        <w:rPr>
+          <w:rFonts w:ascii="Times New Roman" w:hAnsi="Times New Roman" w:cs="Times New Roman"/>
+          <w:sz w:val="28"/>
+          <w:szCs w:val="28"/>
+        </w:rPr>
+        <w:t>IOException</w:t>
+      </w:r>
+      <w:proofErr w:type="spellEnd"/>
+      <w:r>
+        <w:rPr>
+          <w:rFonts w:ascii="Times New Roman" w:hAnsi="Times New Roman" w:cs="Times New Roman"/>
+          <w:sz w:val="28"/>
+          <w:szCs w:val="28"/>
+        </w:rPr>
+        <w:t xml:space="preserve"> {</w:t>
+      </w:r>
+    </w:p>
+    <w:p>
+      <w:pPr>
+        <w:rPr>
+          <w:rFonts w:ascii="Times New Roman" w:hAnsi="Times New Roman" w:cs="Times New Roman"/>
+          <w:sz w:val="28"/>
+          <w:szCs w:val="28"/>
+        </w:rPr>
+      </w:pPr>
+      <w:r>
+        <w:rPr>
+          <w:rFonts w:ascii="Times New Roman" w:hAnsi="Times New Roman" w:cs="Times New Roman"/>
+          <w:sz w:val="28"/>
+          <w:szCs w:val="28"/>
+        </w:rPr>
+        <w:tab/>
+      </w:r>
+      <w:r>
+        <w:rPr>
+          <w:rFonts w:ascii="Times New Roman" w:hAnsi="Times New Roman" w:cs="Times New Roman"/>
+          <w:sz w:val="28"/>
+          <w:szCs w:val="28"/>
+        </w:rPr>
+        <w:tab/>
+      </w:r>
+      <w:proofErr w:type="spellStart"/>
+      <w:r>
+        <w:rPr>
+          <w:rFonts w:ascii="Times New Roman" w:hAnsi="Times New Roman" w:cs="Times New Roman"/>
+          <w:sz w:val="28"/>
+          <w:szCs w:val="28"/>
+        </w:rPr>
+        <w:t>InetAddress</w:t>
+      </w:r>
+      <w:proofErr w:type="spellEnd"/>
+      <w:r>
+        <w:rPr>
+          <w:rFonts w:ascii="Times New Roman" w:hAnsi="Times New Roman" w:cs="Times New Roman"/>
+          <w:sz w:val="28"/>
+          <w:szCs w:val="28"/>
+        </w:rPr>
+        <w:t xml:space="preserve"> </w:t>
+      </w:r>
+      <w:proofErr w:type="spellStart"/>
+      <w:r>
+        <w:rPr>
+          <w:rFonts w:ascii="Times New Roman" w:hAnsi="Times New Roman" w:cs="Times New Roman"/>
+          <w:sz w:val="28"/>
+          <w:szCs w:val="28"/>
+        </w:rPr>
+        <w:t>ip</w:t>
+      </w:r>
+      <w:proofErr w:type="spellEnd"/>
+      <w:r>
+        <w:rPr>
+          <w:rFonts w:ascii="Times New Roman" w:hAnsi="Times New Roman" w:cs="Times New Roman"/>
+          <w:sz w:val="28"/>
+          <w:szCs w:val="28"/>
+        </w:rPr>
+        <w:t xml:space="preserve"> = </w:t>
+      </w:r>
+      <w:proofErr w:type="spellStart"/>
+      <w:r>
+        <w:rPr>
+          <w:rFonts w:ascii="Times New Roman" w:hAnsi="Times New Roman" w:cs="Times New Roman"/>
+          <w:sz w:val="28"/>
+          <w:szCs w:val="28"/>
+        </w:rPr>
+        <w:t>InetAddress.getByName</w:t>
+      </w:r>
+      <w:proofErr w:type="spellEnd"/>
+      <w:r>
+        <w:rPr>
+          <w:rFonts w:ascii="Times New Roman" w:hAnsi="Times New Roman" w:cs="Times New Roman"/>
+          <w:sz w:val="28"/>
+          <w:szCs w:val="28"/>
+        </w:rPr>
+        <w:t>("127.0.0.1");</w:t>
+      </w:r>
+    </w:p>
+    <w:p>
+      <w:pPr>
+        <w:rPr>
+          <w:rFonts w:ascii="Times New Roman" w:hAnsi="Times New Roman" w:cs="Times New Roman"/>
+          <w:sz w:val="28"/>
+          <w:szCs w:val="28"/>
+        </w:rPr>
+      </w:pPr>
+      <w:r>
+        <w:rPr>
+          <w:rFonts w:ascii="Times New Roman" w:hAnsi="Times New Roman" w:cs="Times New Roman"/>
+          <w:sz w:val="28"/>
+          <w:szCs w:val="28"/>
+        </w:rPr>
+        <w:tab/>
+      </w:r>
+      <w:r>
+        <w:rPr>
+          <w:rFonts w:ascii="Times New Roman" w:hAnsi="Times New Roman" w:cs="Times New Roman"/>
+          <w:sz w:val="28"/>
+          <w:szCs w:val="28"/>
+        </w:rPr>
+        <w:tab/>
+        <w:t>int port = 4444;</w:t>
+      </w:r>
+    </w:p>
+    <w:p>
+      <w:pPr>
+        <w:rPr>
+          <w:rFonts w:ascii="Times New Roman" w:hAnsi="Times New Roman" w:cs="Times New Roman"/>
+          <w:sz w:val="28"/>
+          <w:szCs w:val="28"/>
+        </w:rPr>
+      </w:pPr>
+      <w:r>
+        <w:rPr>
+          <w:rFonts w:ascii="Times New Roman" w:hAnsi="Times New Roman" w:cs="Times New Roman"/>
+          <w:sz w:val="28"/>
+          <w:szCs w:val="28"/>
+        </w:rPr>
+        <w:tab/>
+      </w:r>
+      <w:r>
+        <w:rPr>
+          <w:rFonts w:ascii="Times New Roman" w:hAnsi="Times New Roman" w:cs="Times New Roman"/>
+          <w:sz w:val="28"/>
+          <w:szCs w:val="28"/>
+        </w:rPr>
+        <w:tab/>
+        <w:t xml:space="preserve">try (Scanner </w:t>
+      </w:r>
+      <w:proofErr w:type="spellStart"/>
+      <w:r>
+        <w:rPr>
+          <w:rFonts w:ascii="Times New Roman" w:hAnsi="Times New Roman" w:cs="Times New Roman"/>
+          <w:sz w:val="28"/>
+          <w:szCs w:val="28"/>
+        </w:rPr>
+        <w:t>sc</w:t>
+      </w:r>
+      <w:proofErr w:type="spellEnd"/>
+      <w:r>
+        <w:rPr>
+          <w:rFonts w:ascii="Times New Roman" w:hAnsi="Times New Roman" w:cs="Times New Roman"/>
+          <w:sz w:val="28"/>
+          <w:szCs w:val="28"/>
+        </w:rPr>
+        <w:t xml:space="preserve"> = new Scanner(System.in)) {</w:t>
+      </w:r>
+    </w:p>
+    <w:p>
+      <w:pPr>
+        <w:rPr>
+          <w:rFonts w:ascii="Times New Roman" w:hAnsi="Times New Roman" w:cs="Times New Roman"/>
+          <w:sz w:val="28"/>
+          <w:szCs w:val="28"/>
+        </w:rPr>
+      </w:pPr>
+      <w:r>
+        <w:rPr>
+          <w:rFonts w:ascii="Times New Roman" w:hAnsi="Times New Roman" w:cs="Times New Roman"/>
+          <w:sz w:val="28"/>
+          <w:szCs w:val="28"/>
+        </w:rPr>
+        <w:tab/>
+      </w:r>
+      <w:r>
+        <w:rPr>
+          <w:rFonts w:ascii="Times New Roman" w:hAnsi="Times New Roman" w:cs="Times New Roman"/>
+          <w:sz w:val="28"/>
+          <w:szCs w:val="28"/>
+        </w:rPr>
+        <w:tab/>
+      </w:r>
+      <w:r>
+        <w:rPr>
+          <w:rFonts w:ascii="Times New Roman" w:hAnsi="Times New Roman" w:cs="Times New Roman"/>
+          <w:sz w:val="28"/>
+          <w:szCs w:val="28"/>
+        </w:rPr>
+        <w:tab/>
+        <w:t>try (Socket s = new Socket(</w:t>
+      </w:r>
+      <w:proofErr w:type="spellStart"/>
+      <w:r>
+        <w:rPr>
+          <w:rFonts w:ascii="Times New Roman" w:hAnsi="Times New Roman" w:cs="Times New Roman"/>
+          <w:sz w:val="28"/>
+          <w:szCs w:val="28"/>
+        </w:rPr>
+        <w:t>ip</w:t>
+      </w:r>
+      <w:proofErr w:type="spellEnd"/>
+      <w:r>
+        <w:rPr>
+          <w:rFonts w:ascii="Times New Roman" w:hAnsi="Times New Roman" w:cs="Times New Roman"/>
+          <w:sz w:val="28"/>
+          <w:szCs w:val="28"/>
+        </w:rPr>
+        <w:t>, port)) {</w:t>
+      </w:r>
+    </w:p>
+    <w:p>
+      <w:pPr>
+        <w:rPr>
+          <w:rFonts w:ascii="Times New Roman" w:hAnsi="Times New Roman" w:cs="Times New Roman"/>
+          <w:sz w:val="28"/>
+          <w:szCs w:val="28"/>
+        </w:rPr>
+      </w:pPr>
+      <w:r>
+        <w:rPr>
+          <w:rFonts w:ascii="Times New Roman" w:hAnsi="Times New Roman" w:cs="Times New Roman"/>
+          <w:sz w:val="28"/>
+          <w:szCs w:val="28"/>
+        </w:rPr>
+        <w:tab/>
+      </w:r>
+      <w:r>
+        <w:rPr>
+          <w:rFonts w:ascii="Times New Roman" w:hAnsi="Times New Roman" w:cs="Times New Roman"/>
+          <w:sz w:val="28"/>
+          <w:szCs w:val="28"/>
+        </w:rPr>
+        <w:tab/>
+      </w:r>
+      <w:r>
+        <w:rPr>
+          <w:rFonts w:ascii="Times New Roman" w:hAnsi="Times New Roman" w:cs="Times New Roman"/>
+          <w:sz w:val="28"/>
+          <w:szCs w:val="28"/>
+        </w:rPr>
+        <w:tab/>
+      </w:r>
+      <w:r>
+        <w:rPr>
+          <w:rFonts w:ascii="Times New Roman" w:hAnsi="Times New Roman" w:cs="Times New Roman"/>
+          <w:sz w:val="28"/>
+          <w:szCs w:val="28"/>
+        </w:rPr>
+        <w:tab/>
+      </w:r>
+      <w:proofErr w:type="spellStart"/>
+      <w:r>
+        <w:rPr>
+          <w:rFonts w:ascii="Times New Roman" w:hAnsi="Times New Roman" w:cs="Times New Roman"/>
+          <w:sz w:val="28"/>
+          <w:szCs w:val="28"/>
+        </w:rPr>
+        <w:t>DataInputStream</w:t>
+      </w:r>
+      <w:proofErr w:type="spellEnd"/>
+      <w:r>
+        <w:rPr>
+          <w:rFonts w:ascii="Times New Roman" w:hAnsi="Times New Roman" w:cs="Times New Roman"/>
+          <w:sz w:val="28"/>
+          <w:szCs w:val="28"/>
+        </w:rPr>
+        <w:t xml:space="preserve"> dis = new </w:t>
+      </w:r>
+      <w:proofErr w:type="spellStart"/>
+      <w:r>
+        <w:rPr>
+          <w:rFonts w:ascii="Times New Roman" w:hAnsi="Times New Roman" w:cs="Times New Roman"/>
+          <w:sz w:val="28"/>
+          <w:szCs w:val="28"/>
+        </w:rPr>
+        <w:t>DataInputStream</w:t>
+      </w:r>
+      <w:proofErr w:type="spellEnd"/>
+      <w:r>
+        <w:rPr>
+          <w:rFonts w:ascii="Times New Roman" w:hAnsi="Times New Roman" w:cs="Times New Roman"/>
+          <w:sz w:val="28"/>
+          <w:szCs w:val="28"/>
+        </w:rPr>
+        <w:t>(</w:t>
+      </w:r>
+      <w:proofErr w:type="spellStart"/>
+      <w:r>
+        <w:rPr>
+          <w:rFonts w:ascii="Times New Roman" w:hAnsi="Times New Roman" w:cs="Times New Roman"/>
+          <w:sz w:val="28"/>
+          <w:szCs w:val="28"/>
+        </w:rPr>
+        <w:t>s.getInputStream</w:t>
+      </w:r>
+      <w:proofErr w:type="spellEnd"/>
+      <w:r>
+        <w:rPr>
+          <w:rFonts w:ascii="Times New Roman" w:hAnsi="Times New Roman" w:cs="Times New Roman"/>
+          <w:sz w:val="28"/>
+          <w:szCs w:val="28"/>
+        </w:rPr>
+        <w:t>());</w:t>
+      </w:r>
+    </w:p>
+    <w:p>
+      <w:pPr>
+        <w:rPr>
+          <w:rFonts w:ascii="Times New Roman" w:hAnsi="Times New Roman" w:cs="Times New Roman"/>
+          <w:sz w:val="28"/>
+          <w:szCs w:val="28"/>
+        </w:rPr>
+      </w:pPr>
+      <w:r>
+        <w:rPr>
+          <w:rFonts w:ascii="Times New Roman" w:hAnsi="Times New Roman" w:cs="Times New Roman"/>
+          <w:sz w:val="28"/>
+          <w:szCs w:val="28"/>
+        </w:rPr>
+        <w:tab/>
+      </w:r>
+      <w:r>
+        <w:rPr>
+          <w:rFonts w:ascii="Times New Roman" w:hAnsi="Times New Roman" w:cs="Times New Roman"/>
+          <w:sz w:val="28"/>
+          <w:szCs w:val="28"/>
+        </w:rPr>
+        <w:tab/>
+      </w:r>
+      <w:r>
+        <w:rPr>
+          <w:rFonts w:ascii="Times New Roman" w:hAnsi="Times New Roman" w:cs="Times New Roman"/>
+          <w:sz w:val="28"/>
+          <w:szCs w:val="28"/>
+        </w:rPr>
+        <w:tab/>
+      </w:r>
+      <w:r>
+        <w:rPr>
+          <w:rFonts w:ascii="Times New Roman" w:hAnsi="Times New Roman" w:cs="Times New Roman"/>
+          <w:sz w:val="28"/>
+          <w:szCs w:val="28"/>
+        </w:rPr>
+        <w:tab/>
+      </w:r>
+      <w:proofErr w:type="spellStart"/>
+      <w:r>
+        <w:rPr>
+          <w:rFonts w:ascii="Times New Roman" w:hAnsi="Times New Roman" w:cs="Times New Roman"/>
+          <w:sz w:val="28"/>
+          <w:szCs w:val="28"/>
+        </w:rPr>
+        <w:t>DataOutputStream</w:t>
+      </w:r>
+      <w:proofErr w:type="spellEnd"/>
+      <w:r>
+        <w:rPr>
+          <w:rFonts w:ascii="Times New Roman" w:hAnsi="Times New Roman" w:cs="Times New Roman"/>
+          <w:sz w:val="28"/>
+          <w:szCs w:val="28"/>
+        </w:rPr>
+        <w:t xml:space="preserve"> dos = new </w:t>
+      </w:r>
+      <w:proofErr w:type="spellStart"/>
+      <w:r>
+        <w:rPr>
+          <w:rFonts w:ascii="Times New Roman" w:hAnsi="Times New Roman" w:cs="Times New Roman"/>
+          <w:sz w:val="28"/>
+          <w:szCs w:val="28"/>
+        </w:rPr>
+        <w:t>DataOutputStream</w:t>
+      </w:r>
+      <w:proofErr w:type="spellEnd"/>
+      <w:r>
+        <w:rPr>
+          <w:rFonts w:ascii="Times New Roman" w:hAnsi="Times New Roman" w:cs="Times New Roman"/>
+          <w:sz w:val="28"/>
+          <w:szCs w:val="28"/>
+        </w:rPr>
+        <w:t>(</w:t>
+      </w:r>
+      <w:proofErr w:type="spellStart"/>
+      <w:r>
+        <w:rPr>
+          <w:rFonts w:ascii="Times New Roman" w:hAnsi="Times New Roman" w:cs="Times New Roman"/>
+          <w:sz w:val="28"/>
+          <w:szCs w:val="28"/>
+        </w:rPr>
+        <w:t>s.getOutputStream</w:t>
+      </w:r>
+      <w:proofErr w:type="spellEnd"/>
+      <w:r>
+        <w:rPr>
+          <w:rFonts w:ascii="Times New Roman" w:hAnsi="Times New Roman" w:cs="Times New Roman"/>
+          <w:sz w:val="28"/>
+          <w:szCs w:val="28"/>
+        </w:rPr>
+        <w:t>());</w:t>
+      </w:r>
+    </w:p>
+    <w:p>
+      <w:pPr>
+        <w:rPr>
+          <w:rFonts w:ascii="Times New Roman" w:hAnsi="Times New Roman" w:cs="Times New Roman"/>
+          <w:sz w:val="28"/>
+          <w:szCs w:val="28"/>
+        </w:rPr>
+      </w:pPr>
+    </w:p>
+    <w:p>
+      <w:pPr>
+        <w:rPr>
+          <w:rFonts w:ascii="Times New Roman" w:hAnsi="Times New Roman" w:cs="Times New Roman"/>
+          <w:sz w:val="28"/>
+          <w:szCs w:val="28"/>
+        </w:rPr>
+      </w:pPr>
+      <w:r>
+        <w:rPr>
+          <w:rFonts w:ascii="Times New Roman" w:hAnsi="Times New Roman" w:cs="Times New Roman"/>
+          <w:sz w:val="28"/>
+          <w:szCs w:val="28"/>
+        </w:rPr>
+        <w:lastRenderedPageBreak/>
+        <w:tab/>
+      </w:r>
+      <w:r>
+        <w:rPr>
+          <w:rFonts w:ascii="Times New Roman" w:hAnsi="Times New Roman" w:cs="Times New Roman"/>
+          <w:sz w:val="28"/>
+          <w:szCs w:val="28"/>
+        </w:rPr>
+        <w:tab/>
+      </w:r>
+      <w:r>
+        <w:rPr>
+          <w:rFonts w:ascii="Times New Roman" w:hAnsi="Times New Roman" w:cs="Times New Roman"/>
+          <w:sz w:val="28"/>
+          <w:szCs w:val="28"/>
+        </w:rPr>
+        <w:tab/>
+      </w:r>
+      <w:r>
+        <w:rPr>
+          <w:rFonts w:ascii="Times New Roman" w:hAnsi="Times New Roman" w:cs="Times New Roman"/>
+          <w:sz w:val="28"/>
+          <w:szCs w:val="28"/>
+        </w:rPr>
+        <w:tab/>
+      </w:r>
+      <w:proofErr w:type="spellStart"/>
+      <w:r>
+        <w:rPr>
+          <w:rFonts w:ascii="Times New Roman" w:hAnsi="Times New Roman" w:cs="Times New Roman"/>
+          <w:sz w:val="28"/>
+          <w:szCs w:val="28"/>
+        </w:rPr>
+        <w:t>boolean</w:t>
+      </w:r>
+      <w:proofErr w:type="spellEnd"/>
+      <w:r>
+        <w:rPr>
+          <w:rFonts w:ascii="Times New Roman" w:hAnsi="Times New Roman" w:cs="Times New Roman"/>
+          <w:sz w:val="28"/>
+          <w:szCs w:val="28"/>
+        </w:rPr>
+        <w:t xml:space="preserve"> retry = true;</w:t>
+      </w:r>
+    </w:p>
+    <w:p>
+      <w:pPr>
+        <w:rPr>
+          <w:rFonts w:ascii="Times New Roman" w:hAnsi="Times New Roman" w:cs="Times New Roman"/>
+          <w:sz w:val="28"/>
+          <w:szCs w:val="28"/>
+        </w:rPr>
+      </w:pPr>
+      <w:r>
+        <w:rPr>
+          <w:rFonts w:ascii="Times New Roman" w:hAnsi="Times New Roman" w:cs="Times New Roman"/>
+          <w:sz w:val="28"/>
+          <w:szCs w:val="28"/>
+        </w:rPr>
+        <w:tab/>
+      </w:r>
+      <w:r>
+        <w:rPr>
+          <w:rFonts w:ascii="Times New Roman" w:hAnsi="Times New Roman" w:cs="Times New Roman"/>
+          <w:sz w:val="28"/>
+          <w:szCs w:val="28"/>
+        </w:rPr>
+        <w:tab/>
+      </w:r>
+      <w:r>
+        <w:rPr>
+          <w:rFonts w:ascii="Times New Roman" w:hAnsi="Times New Roman" w:cs="Times New Roman"/>
+          <w:sz w:val="28"/>
+          <w:szCs w:val="28"/>
+        </w:rPr>
+        <w:tab/>
+      </w:r>
+      <w:r>
+        <w:rPr>
+          <w:rFonts w:ascii="Times New Roman" w:hAnsi="Times New Roman" w:cs="Times New Roman"/>
+          <w:sz w:val="28"/>
+          <w:szCs w:val="28"/>
+        </w:rPr>
+        <w:tab/>
+        <w:t>while (retry) {</w:t>
+      </w:r>
+    </w:p>
+    <w:p>
+      <w:pPr>
+        <w:rPr>
+          <w:rFonts w:ascii="Times New Roman" w:hAnsi="Times New Roman" w:cs="Times New Roman"/>
+          <w:sz w:val="28"/>
+          <w:szCs w:val="28"/>
+        </w:rPr>
+      </w:pPr>
+      <w:r>
+        <w:rPr>
+          <w:rFonts w:ascii="Times New Roman" w:hAnsi="Times New Roman" w:cs="Times New Roman"/>
+          <w:sz w:val="28"/>
+          <w:szCs w:val="28"/>
+        </w:rPr>
+        <w:tab/>
+      </w:r>
+      <w:r>
+        <w:rPr>
+          <w:rFonts w:ascii="Times New Roman" w:hAnsi="Times New Roman" w:cs="Times New Roman"/>
+          <w:sz w:val="28"/>
+          <w:szCs w:val="28"/>
+        </w:rPr>
+        <w:tab/>
+      </w:r>
+      <w:r>
+        <w:rPr>
+          <w:rFonts w:ascii="Times New Roman" w:hAnsi="Times New Roman" w:cs="Times New Roman"/>
+          <w:sz w:val="28"/>
+          <w:szCs w:val="28"/>
+        </w:rPr>
+        <w:tab/>
+      </w:r>
+      <w:r>
+        <w:rPr>
+          <w:rFonts w:ascii="Times New Roman" w:hAnsi="Times New Roman" w:cs="Times New Roman"/>
+          <w:sz w:val="28"/>
+          <w:szCs w:val="28"/>
+        </w:rPr>
+        <w:tab/>
+      </w:r>
+      <w:r>
+        <w:rPr>
+          <w:rFonts w:ascii="Times New Roman" w:hAnsi="Times New Roman" w:cs="Times New Roman"/>
+          <w:sz w:val="28"/>
+          <w:szCs w:val="28"/>
+        </w:rPr>
+        <w:tab/>
+      </w:r>
+      <w:proofErr w:type="spellStart"/>
+      <w:r>
+        <w:rPr>
+          <w:rFonts w:ascii="Times New Roman" w:hAnsi="Times New Roman" w:cs="Times New Roman"/>
+          <w:sz w:val="28"/>
+          <w:szCs w:val="28"/>
+        </w:rPr>
+        <w:t>System.out.println</w:t>
+      </w:r>
+      <w:proofErr w:type="spellEnd"/>
+      <w:r>
+        <w:rPr>
+          <w:rFonts w:ascii="Times New Roman" w:hAnsi="Times New Roman" w:cs="Times New Roman"/>
+          <w:sz w:val="28"/>
+          <w:szCs w:val="28"/>
+        </w:rPr>
+        <w:t>("Enter equation: ");</w:t>
+      </w:r>
+    </w:p>
+    <w:p>
+      <w:pPr>
+        <w:rPr>
+          <w:rFonts w:ascii="Times New Roman" w:hAnsi="Times New Roman" w:cs="Times New Roman"/>
+          <w:sz w:val="28"/>
+          <w:szCs w:val="28"/>
+        </w:rPr>
+      </w:pPr>
+      <w:r>
+        <w:rPr>
+          <w:rFonts w:ascii="Times New Roman" w:hAnsi="Times New Roman" w:cs="Times New Roman"/>
+          <w:sz w:val="28"/>
+          <w:szCs w:val="28"/>
+        </w:rPr>
+        <w:tab/>
+      </w:r>
+      <w:r>
+        <w:rPr>
+          <w:rFonts w:ascii="Times New Roman" w:hAnsi="Times New Roman" w:cs="Times New Roman"/>
+          <w:sz w:val="28"/>
+          <w:szCs w:val="28"/>
+        </w:rPr>
+        <w:tab/>
+      </w:r>
+      <w:r>
+        <w:rPr>
+          <w:rFonts w:ascii="Times New Roman" w:hAnsi="Times New Roman" w:cs="Times New Roman"/>
+          <w:sz w:val="28"/>
+          <w:szCs w:val="28"/>
+        </w:rPr>
+        <w:tab/>
+      </w:r>
+      <w:r>
+        <w:rPr>
+          <w:rFonts w:ascii="Times New Roman" w:hAnsi="Times New Roman" w:cs="Times New Roman"/>
+          <w:sz w:val="28"/>
+          <w:szCs w:val="28"/>
+        </w:rPr>
+        <w:tab/>
+      </w:r>
+      <w:r>
+        <w:rPr>
+          <w:rFonts w:ascii="Times New Roman" w:hAnsi="Times New Roman" w:cs="Times New Roman"/>
+          <w:sz w:val="28"/>
+          <w:szCs w:val="28"/>
+        </w:rPr>
+        <w:tab/>
+        <w:t xml:space="preserve">String input = </w:t>
+      </w:r>
+      <w:proofErr w:type="spellStart"/>
+      <w:r>
+        <w:rPr>
+          <w:rFonts w:ascii="Times New Roman" w:hAnsi="Times New Roman" w:cs="Times New Roman"/>
+          <w:sz w:val="28"/>
+          <w:szCs w:val="28"/>
+        </w:rPr>
+        <w:t>sc.nextLine</w:t>
+      </w:r>
+      <w:proofErr w:type="spellEnd"/>
+      <w:r>
+        <w:rPr>
+          <w:rFonts w:ascii="Times New Roman" w:hAnsi="Times New Roman" w:cs="Times New Roman"/>
+          <w:sz w:val="28"/>
+          <w:szCs w:val="28"/>
+        </w:rPr>
+        <w:t>();</w:t>
+      </w:r>
+    </w:p>
+    <w:p>
+      <w:pPr>
+        <w:rPr>
+          <w:rFonts w:ascii="Times New Roman" w:hAnsi="Times New Roman" w:cs="Times New Roman"/>
+          <w:sz w:val="28"/>
+          <w:szCs w:val="28"/>
+        </w:rPr>
+      </w:pPr>
+      <w:r>
+        <w:rPr>
+          <w:rFonts w:ascii="Times New Roman" w:hAnsi="Times New Roman" w:cs="Times New Roman"/>
+          <w:sz w:val="28"/>
+          <w:szCs w:val="28"/>
+        </w:rPr>
+        <w:tab/>
+      </w:r>
+      <w:r>
+        <w:rPr>
+          <w:rFonts w:ascii="Times New Roman" w:hAnsi="Times New Roman" w:cs="Times New Roman"/>
+          <w:sz w:val="28"/>
+          <w:szCs w:val="28"/>
+        </w:rPr>
+        <w:tab/>
+      </w:r>
+      <w:r>
+        <w:rPr>
+          <w:rFonts w:ascii="Times New Roman" w:hAnsi="Times New Roman" w:cs="Times New Roman"/>
+          <w:sz w:val="28"/>
+          <w:szCs w:val="28"/>
+        </w:rPr>
+        <w:tab/>
+      </w:r>
+      <w:r>
+        <w:rPr>
+          <w:rFonts w:ascii="Times New Roman" w:hAnsi="Times New Roman" w:cs="Times New Roman"/>
+          <w:sz w:val="28"/>
+          <w:szCs w:val="28"/>
+        </w:rPr>
+        <w:tab/>
+      </w:r>
+      <w:r>
+        <w:rPr>
+          <w:rFonts w:ascii="Times New Roman" w:hAnsi="Times New Roman" w:cs="Times New Roman"/>
+          <w:sz w:val="28"/>
+          <w:szCs w:val="28"/>
+        </w:rPr>
+        <w:tab/>
+      </w:r>
+      <w:proofErr w:type="spellStart"/>
+      <w:r>
+        <w:rPr>
+          <w:rFonts w:ascii="Times New Roman" w:hAnsi="Times New Roman" w:cs="Times New Roman"/>
+          <w:sz w:val="28"/>
+          <w:szCs w:val="28"/>
+        </w:rPr>
+        <w:t>dos.writeUTF</w:t>
+      </w:r>
+      <w:proofErr w:type="spellEnd"/>
+      <w:r>
+        <w:rPr>
+          <w:rFonts w:ascii="Times New Roman" w:hAnsi="Times New Roman" w:cs="Times New Roman"/>
+          <w:sz w:val="28"/>
+          <w:szCs w:val="28"/>
+        </w:rPr>
+        <w:t>(input);</w:t>
+      </w:r>
+    </w:p>
+    <w:p>
+      <w:pPr>
+        <w:rPr>
+          <w:rFonts w:ascii="Times New Roman" w:hAnsi="Times New Roman" w:cs="Times New Roman"/>
+          <w:sz w:val="28"/>
+          <w:szCs w:val="28"/>
+        </w:rPr>
+      </w:pPr>
+      <w:r>
+        <w:rPr>
+          <w:rFonts w:ascii="Times New Roman" w:hAnsi="Times New Roman" w:cs="Times New Roman"/>
+          <w:sz w:val="28"/>
+          <w:szCs w:val="28"/>
+        </w:rPr>
+        <w:tab/>
+      </w:r>
+      <w:r>
+        <w:rPr>
+          <w:rFonts w:ascii="Times New Roman" w:hAnsi="Times New Roman" w:cs="Times New Roman"/>
+          <w:sz w:val="28"/>
+          <w:szCs w:val="28"/>
+        </w:rPr>
+        <w:tab/>
+      </w:r>
+      <w:r>
+        <w:rPr>
+          <w:rFonts w:ascii="Times New Roman" w:hAnsi="Times New Roman" w:cs="Times New Roman"/>
+          <w:sz w:val="28"/>
+          <w:szCs w:val="28"/>
+        </w:rPr>
+        <w:tab/>
+      </w:r>
+      <w:r>
+        <w:rPr>
+          <w:rFonts w:ascii="Times New Roman" w:hAnsi="Times New Roman" w:cs="Times New Roman"/>
+          <w:sz w:val="28"/>
+          <w:szCs w:val="28"/>
+        </w:rPr>
+        <w:tab/>
+      </w:r>
+      <w:r>
+        <w:rPr>
+          <w:rFonts w:ascii="Times New Roman" w:hAnsi="Times New Roman" w:cs="Times New Roman"/>
+          <w:sz w:val="28"/>
+          <w:szCs w:val="28"/>
+        </w:rPr>
+        <w:tab/>
+        <w:t xml:space="preserve">String result = </w:t>
+      </w:r>
+      <w:proofErr w:type="spellStart"/>
+      <w:r>
+        <w:rPr>
+          <w:rFonts w:ascii="Times New Roman" w:hAnsi="Times New Roman" w:cs="Times New Roman"/>
+          <w:sz w:val="28"/>
+          <w:szCs w:val="28"/>
+        </w:rPr>
+        <w:t>dis.readUTF</w:t>
+      </w:r>
+      <w:proofErr w:type="spellEnd"/>
+      <w:r>
+        <w:rPr>
+          <w:rFonts w:ascii="Times New Roman" w:hAnsi="Times New Roman" w:cs="Times New Roman"/>
+          <w:sz w:val="28"/>
+          <w:szCs w:val="28"/>
+        </w:rPr>
+        <w:t>();</w:t>
+      </w:r>
+    </w:p>
+    <w:p>
+      <w:pPr>
+        <w:rPr>
+          <w:rFonts w:ascii="Times New Roman" w:hAnsi="Times New Roman" w:cs="Times New Roman"/>
+          <w:sz w:val="28"/>
+          <w:szCs w:val="28"/>
+        </w:rPr>
+      </w:pPr>
+      <w:r>
+        <w:rPr>
+          <w:rFonts w:ascii="Times New Roman" w:hAnsi="Times New Roman" w:cs="Times New Roman"/>
+          <w:sz w:val="28"/>
+          <w:szCs w:val="28"/>
+        </w:rPr>
+        <w:tab/>
+      </w:r>
+      <w:r>
+        <w:rPr>
+          <w:rFonts w:ascii="Times New Roman" w:hAnsi="Times New Roman" w:cs="Times New Roman"/>
+          <w:sz w:val="28"/>
+          <w:szCs w:val="28"/>
+        </w:rPr>
+        <w:tab/>
+      </w:r>
+      <w:r>
+        <w:rPr>
+          <w:rFonts w:ascii="Times New Roman" w:hAnsi="Times New Roman" w:cs="Times New Roman"/>
+          <w:sz w:val="28"/>
+          <w:szCs w:val="28"/>
+        </w:rPr>
+        <w:tab/>
+      </w:r>
+      <w:r>
+        <w:rPr>
+          <w:rFonts w:ascii="Times New Roman" w:hAnsi="Times New Roman" w:cs="Times New Roman"/>
+          <w:sz w:val="28"/>
+          <w:szCs w:val="28"/>
+        </w:rPr>
+        <w:tab/>
+      </w:r>
+      <w:r>
+        <w:rPr>
+          <w:rFonts w:ascii="Times New Roman" w:hAnsi="Times New Roman" w:cs="Times New Roman"/>
+          <w:sz w:val="28"/>
+          <w:szCs w:val="28"/>
+        </w:rPr>
+        <w:tab/>
+      </w:r>
+      <w:proofErr w:type="spellStart"/>
+      <w:r>
+        <w:rPr>
+          <w:rFonts w:ascii="Times New Roman" w:hAnsi="Times New Roman" w:cs="Times New Roman"/>
+          <w:sz w:val="28"/>
+          <w:szCs w:val="28"/>
+        </w:rPr>
+        <w:t>System.out.println</w:t>
+      </w:r>
+      <w:proofErr w:type="spellEnd"/>
+      <w:r>
+        <w:rPr>
+          <w:rFonts w:ascii="Times New Roman" w:hAnsi="Times New Roman" w:cs="Times New Roman"/>
+          <w:sz w:val="28"/>
+          <w:szCs w:val="28"/>
+        </w:rPr>
+        <w:t>("Result: " + result);</w:t>
+      </w:r>
+    </w:p>
+    <w:p>
+      <w:pPr>
+        <w:rPr>
+          <w:rFonts w:ascii="Times New Roman" w:hAnsi="Times New Roman" w:cs="Times New Roman"/>
+          <w:sz w:val="28"/>
+          <w:szCs w:val="28"/>
+        </w:rPr>
+      </w:pPr>
+      <w:r>
+        <w:rPr>
+          <w:rFonts w:ascii="Times New Roman" w:hAnsi="Times New Roman" w:cs="Times New Roman"/>
+          <w:sz w:val="28"/>
+          <w:szCs w:val="28"/>
+        </w:rPr>
+        <w:tab/>
+      </w:r>
+      <w:r>
+        <w:rPr>
+          <w:rFonts w:ascii="Times New Roman" w:hAnsi="Times New Roman" w:cs="Times New Roman"/>
+          <w:sz w:val="28"/>
+          <w:szCs w:val="28"/>
+        </w:rPr>
+        <w:tab/>
+      </w:r>
+      <w:r>
+        <w:rPr>
+          <w:rFonts w:ascii="Times New Roman" w:hAnsi="Times New Roman" w:cs="Times New Roman"/>
+          <w:sz w:val="28"/>
+          <w:szCs w:val="28"/>
+        </w:rPr>
+        <w:tab/>
+      </w:r>
+      <w:r>
+        <w:rPr>
+          <w:rFonts w:ascii="Times New Roman" w:hAnsi="Times New Roman" w:cs="Times New Roman"/>
+          <w:sz w:val="28"/>
+          <w:szCs w:val="28"/>
+        </w:rPr>
+        <w:tab/>
+      </w:r>
+      <w:r>
+        <w:rPr>
+          <w:rFonts w:ascii="Times New Roman" w:hAnsi="Times New Roman" w:cs="Times New Roman"/>
+          <w:sz w:val="28"/>
+          <w:szCs w:val="28"/>
+        </w:rPr>
+        <w:tab/>
+      </w:r>
+      <w:proofErr w:type="spellStart"/>
+      <w:r>
+        <w:rPr>
+          <w:rFonts w:ascii="Times New Roman" w:hAnsi="Times New Roman" w:cs="Times New Roman"/>
+          <w:sz w:val="28"/>
+          <w:szCs w:val="28"/>
+        </w:rPr>
+        <w:t>System.out.println</w:t>
+      </w:r>
+      <w:proofErr w:type="spellEnd"/>
+      <w:r>
+        <w:rPr>
+          <w:rFonts w:ascii="Times New Roman" w:hAnsi="Times New Roman" w:cs="Times New Roman"/>
+          <w:sz w:val="28"/>
+          <w:szCs w:val="28"/>
+        </w:rPr>
+        <w:t>("Do you want to continue? (y/n)");</w:t>
+      </w:r>
+    </w:p>
+    <w:p>
+      <w:pPr>
+        <w:rPr>
+          <w:rFonts w:ascii="Times New Roman" w:hAnsi="Times New Roman" w:cs="Times New Roman"/>
+          <w:sz w:val="28"/>
+          <w:szCs w:val="28"/>
+        </w:rPr>
+      </w:pPr>
+      <w:r>
+        <w:rPr>
+          <w:rFonts w:ascii="Times New Roman" w:hAnsi="Times New Roman" w:cs="Times New Roman"/>
+          <w:sz w:val="28"/>
+          <w:szCs w:val="28"/>
+        </w:rPr>
+        <w:tab/>
+      </w:r>
+      <w:r>
+        <w:rPr>
+          <w:rFonts w:ascii="Times New Roman" w:hAnsi="Times New Roman" w:cs="Times New Roman"/>
+          <w:sz w:val="28"/>
+          <w:szCs w:val="28"/>
+        </w:rPr>
+        <w:tab/>
+      </w:r>
+      <w:r>
+        <w:rPr>
+          <w:rFonts w:ascii="Times New Roman" w:hAnsi="Times New Roman" w:cs="Times New Roman"/>
+          <w:sz w:val="28"/>
+          <w:szCs w:val="28"/>
+        </w:rPr>
+        <w:tab/>
+      </w:r>
+      <w:r>
+        <w:rPr>
+          <w:rFonts w:ascii="Times New Roman" w:hAnsi="Times New Roman" w:cs="Times New Roman"/>
+          <w:sz w:val="28"/>
+          <w:szCs w:val="28"/>
+        </w:rPr>
+        <w:tab/>
+      </w:r>
+      <w:r>
+        <w:rPr>
+          <w:rFonts w:ascii="Times New Roman" w:hAnsi="Times New Roman" w:cs="Times New Roman"/>
+          <w:sz w:val="28"/>
+          <w:szCs w:val="28"/>
+        </w:rPr>
+        <w:tab/>
+        <w:t xml:space="preserve">String answer = </w:t>
+      </w:r>
+      <w:proofErr w:type="spellStart"/>
+      <w:r>
+        <w:rPr>
+          <w:rFonts w:ascii="Times New Roman" w:hAnsi="Times New Roman" w:cs="Times New Roman"/>
+          <w:sz w:val="28"/>
+          <w:szCs w:val="28"/>
+        </w:rPr>
+        <w:t>sc.nextLine</w:t>
+      </w:r>
+      <w:proofErr w:type="spellEnd"/>
+      <w:r>
+        <w:rPr>
+          <w:rFonts w:ascii="Times New Roman" w:hAnsi="Times New Roman" w:cs="Times New Roman"/>
+          <w:sz w:val="28"/>
+          <w:szCs w:val="28"/>
+        </w:rPr>
+        <w:t>();</w:t>
+      </w:r>
+    </w:p>
+    <w:p>
+      <w:pPr>
+        <w:rPr>
+          <w:rFonts w:ascii="Times New Roman" w:hAnsi="Times New Roman" w:cs="Times New Roman"/>
+          <w:sz w:val="28"/>
+          <w:szCs w:val="28"/>
+        </w:rPr>
+      </w:pPr>
+      <w:r>
+        <w:rPr>
+          <w:rFonts w:ascii="Times New Roman" w:hAnsi="Times New Roman" w:cs="Times New Roman"/>
+          <w:sz w:val="28"/>
+          <w:szCs w:val="28"/>
+        </w:rPr>
+        <w:tab/>
+      </w:r>
+      <w:r>
+        <w:rPr>
+          <w:rFonts w:ascii="Times New Roman" w:hAnsi="Times New Roman" w:cs="Times New Roman"/>
+          <w:sz w:val="28"/>
+          <w:szCs w:val="28"/>
+        </w:rPr>
+        <w:tab/>
+      </w:r>
+      <w:r>
+        <w:rPr>
+          <w:rFonts w:ascii="Times New Roman" w:hAnsi="Times New Roman" w:cs="Times New Roman"/>
+          <w:sz w:val="28"/>
+          <w:szCs w:val="28"/>
+        </w:rPr>
+        <w:tab/>
+      </w:r>
+      <w:r>
+        <w:rPr>
+          <w:rFonts w:ascii="Times New Roman" w:hAnsi="Times New Roman" w:cs="Times New Roman"/>
+          <w:sz w:val="28"/>
+          <w:szCs w:val="28"/>
+        </w:rPr>
+        <w:tab/>
+      </w:r>
+      <w:r>
+        <w:rPr>
+          <w:rFonts w:ascii="Times New Roman" w:hAnsi="Times New Roman" w:cs="Times New Roman"/>
+          <w:sz w:val="28"/>
+          <w:szCs w:val="28"/>
+        </w:rPr>
+        <w:tab/>
+        <w:t>if (</w:t>
+      </w:r>
+      <w:proofErr w:type="spellStart"/>
+      <w:r>
+        <w:rPr>
+          <w:rFonts w:ascii="Times New Roman" w:hAnsi="Times New Roman" w:cs="Times New Roman"/>
+          <w:sz w:val="28"/>
+          <w:szCs w:val="28"/>
+        </w:rPr>
+        <w:t>answer.equals</w:t>
+      </w:r>
+      <w:proofErr w:type="spellEnd"/>
+      <w:r>
+        <w:rPr>
+          <w:rFonts w:ascii="Times New Roman" w:hAnsi="Times New Roman" w:cs="Times New Roman"/>
+          <w:sz w:val="28"/>
+          <w:szCs w:val="28"/>
+        </w:rPr>
+        <w:t>("n")) {</w:t>
+      </w:r>
+    </w:p>
+    <w:p>
+      <w:pPr>
+        <w:rPr>
+          <w:rFonts w:ascii="Times New Roman" w:hAnsi="Times New Roman" w:cs="Times New Roman"/>
+          <w:sz w:val="28"/>
+          <w:szCs w:val="28"/>
+        </w:rPr>
+      </w:pPr>
+      <w:r>
+        <w:rPr>
+          <w:rFonts w:ascii="Times New Roman" w:hAnsi="Times New Roman" w:cs="Times New Roman"/>
+          <w:sz w:val="28"/>
+          <w:szCs w:val="28"/>
+        </w:rPr>
+        <w:tab/>
+      </w:r>
+      <w:r>
+        <w:rPr>
+          <w:rFonts w:ascii="Times New Roman" w:hAnsi="Times New Roman" w:cs="Times New Roman"/>
+          <w:sz w:val="28"/>
+          <w:szCs w:val="28"/>
+        </w:rPr>
+        <w:tab/>
+      </w:r>
+      <w:r>
+        <w:rPr>
+          <w:rFonts w:ascii="Times New Roman" w:hAnsi="Times New Roman" w:cs="Times New Roman"/>
+          <w:sz w:val="28"/>
+          <w:szCs w:val="28"/>
+        </w:rPr>
+        <w:tab/>
+      </w:r>
+      <w:r>
+        <w:rPr>
+          <w:rFonts w:ascii="Times New Roman" w:hAnsi="Times New Roman" w:cs="Times New Roman"/>
+          <w:sz w:val="28"/>
+          <w:szCs w:val="28"/>
+        </w:rPr>
+        <w:tab/>
+      </w:r>
+      <w:r>
+        <w:rPr>
+          <w:rFonts w:ascii="Times New Roman" w:hAnsi="Times New Roman" w:cs="Times New Roman"/>
+          <w:sz w:val="28"/>
+          <w:szCs w:val="28"/>
+        </w:rPr>
+        <w:tab/>
+      </w:r>
+      <w:r>
+        <w:rPr>
+          <w:rFonts w:ascii="Times New Roman" w:hAnsi="Times New Roman" w:cs="Times New Roman"/>
+          <w:sz w:val="28"/>
+          <w:szCs w:val="28"/>
+        </w:rPr>
+        <w:tab/>
+        <w:t>retry = false;</w:t>
+      </w:r>
+    </w:p>
+    <w:p>
+      <w:pPr>
+        <w:rPr>
+          <w:rFonts w:ascii="Times New Roman" w:hAnsi="Times New Roman" w:cs="Times New Roman"/>
+          <w:sz w:val="28"/>
+          <w:szCs w:val="28"/>
+        </w:rPr>
+      </w:pPr>
+      <w:r>
+        <w:rPr>
+          <w:rFonts w:ascii="Times New Roman" w:hAnsi="Times New Roman" w:cs="Times New Roman"/>
+          <w:sz w:val="28"/>
+          <w:szCs w:val="28"/>
+        </w:rPr>
+        <w:tab/>
+      </w:r>
+      <w:r>
+        <w:rPr>
+          <w:rFonts w:ascii="Times New Roman" w:hAnsi="Times New Roman" w:cs="Times New Roman"/>
+          <w:sz w:val="28"/>
+          <w:szCs w:val="28"/>
+        </w:rPr>
+        <w:tab/>
+      </w:r>
+      <w:r>
+        <w:rPr>
+          <w:rFonts w:ascii="Times New Roman" w:hAnsi="Times New Roman" w:cs="Times New Roman"/>
+          <w:sz w:val="28"/>
+          <w:szCs w:val="28"/>
+        </w:rPr>
+        <w:tab/>
+      </w:r>
+      <w:r>
+        <w:rPr>
+          <w:rFonts w:ascii="Times New Roman" w:hAnsi="Times New Roman" w:cs="Times New Roman"/>
+          <w:sz w:val="28"/>
+          <w:szCs w:val="28"/>
+        </w:rPr>
+        <w:tab/>
+      </w:r>
+      <w:r>
+        <w:rPr>
+          <w:rFonts w:ascii="Times New Roman" w:hAnsi="Times New Roman" w:cs="Times New Roman"/>
+          <w:sz w:val="28"/>
+          <w:szCs w:val="28"/>
+        </w:rPr>
+        <w:tab/>
+        <w:t>}</w:t>
+      </w:r>
+    </w:p>
+    <w:p>
+      <w:pPr>
+        <w:rPr>
+          <w:rFonts w:ascii="Times New Roman" w:hAnsi="Times New Roman" w:cs="Times New Roman"/>
+          <w:sz w:val="28"/>
+          <w:szCs w:val="28"/>
+        </w:rPr>
+      </w:pPr>
+      <w:r>
+        <w:rPr>
+          <w:rFonts w:ascii="Times New Roman" w:hAnsi="Times New Roman" w:cs="Times New Roman"/>
+          <w:sz w:val="28"/>
+          <w:szCs w:val="28"/>
+        </w:rPr>
+        <w:tab/>
+      </w:r>
+      <w:r>
+        <w:rPr>
+          <w:rFonts w:ascii="Times New Roman" w:hAnsi="Times New Roman" w:cs="Times New Roman"/>
+          <w:sz w:val="28"/>
+          <w:szCs w:val="28"/>
+        </w:rPr>
+        <w:tab/>
+      </w:r>
+      <w:r>
+        <w:rPr>
+          <w:rFonts w:ascii="Times New Roman" w:hAnsi="Times New Roman" w:cs="Times New Roman"/>
+          <w:sz w:val="28"/>
+          <w:szCs w:val="28"/>
+        </w:rPr>
+        <w:tab/>
+      </w:r>
+      <w:r>
+        <w:rPr>
+          <w:rFonts w:ascii="Times New Roman" w:hAnsi="Times New Roman" w:cs="Times New Roman"/>
+          <w:sz w:val="28"/>
+          <w:szCs w:val="28"/>
+        </w:rPr>
+        <w:tab/>
+        <w:t>}</w:t>
+      </w:r>
+    </w:p>
+    <w:p>
+      <w:pPr>
+        <w:rPr>
+          <w:rFonts w:ascii="Times New Roman" w:hAnsi="Times New Roman" w:cs="Times New Roman"/>
+          <w:sz w:val="28"/>
+          <w:szCs w:val="28"/>
+        </w:rPr>
+      </w:pPr>
+      <w:r>
+        <w:rPr>
+          <w:rFonts w:ascii="Times New Roman" w:hAnsi="Times New Roman" w:cs="Times New Roman"/>
+          <w:sz w:val="28"/>
+          <w:szCs w:val="28"/>
+        </w:rPr>
+        <w:tab/>
+      </w:r>
+      <w:r>
+        <w:rPr>
+          <w:rFonts w:ascii="Times New Roman" w:hAnsi="Times New Roman" w:cs="Times New Roman"/>
+          <w:sz w:val="28"/>
+          <w:szCs w:val="28"/>
+        </w:rPr>
+        <w:tab/>
+      </w:r>
+      <w:r>
+        <w:rPr>
+          <w:rFonts w:ascii="Times New Roman" w:hAnsi="Times New Roman" w:cs="Times New Roman"/>
+          <w:sz w:val="28"/>
+          <w:szCs w:val="28"/>
+        </w:rPr>
+        <w:tab/>
+        <w:t>}</w:t>
+      </w:r>
+    </w:p>
+    <w:p>
+      <w:pPr>
+        <w:rPr>
+          <w:rFonts w:ascii="Times New Roman" w:hAnsi="Times New Roman" w:cs="Times New Roman"/>
+          <w:sz w:val="28"/>
+          <w:szCs w:val="28"/>
+        </w:rPr>
+      </w:pPr>
+      <w:r>
+        <w:rPr>
+          <w:rFonts w:ascii="Times New Roman" w:hAnsi="Times New Roman" w:cs="Times New Roman"/>
+          <w:sz w:val="28"/>
+          <w:szCs w:val="28"/>
+        </w:rPr>
+        <w:tab/>
+      </w:r>
+      <w:r>
+        <w:rPr>
+          <w:rFonts w:ascii="Times New Roman" w:hAnsi="Times New Roman" w:cs="Times New Roman"/>
+          <w:sz w:val="28"/>
+          <w:szCs w:val="28"/>
+        </w:rPr>
+        <w:tab/>
+        <w:t>}</w:t>
+      </w:r>
+    </w:p>
+    <w:p>
+      <w:pPr>
+        <w:rPr>
+          <w:rFonts w:ascii="Times New Roman" w:hAnsi="Times New Roman" w:cs="Times New Roman"/>
+          <w:sz w:val="28"/>
+          <w:szCs w:val="28"/>
+        </w:rPr>
+      </w:pPr>
+      <w:r>
+        <w:rPr>
+          <w:rFonts w:ascii="Times New Roman" w:hAnsi="Times New Roman" w:cs="Times New Roman"/>
+          <w:sz w:val="28"/>
+          <w:szCs w:val="28"/>
+        </w:rPr>
+        <w:tab/>
+        <w:t>}</w:t>
+      </w:r>
+    </w:p>
+    <w:p>
+      <w:pPr>
+        <w:rPr>
+          <w:rFonts w:ascii="Times New Roman" w:hAnsi="Times New Roman" w:cs="Times New Roman"/>
+          <w:sz w:val="28"/>
+          <w:szCs w:val="28"/>
+        </w:rPr>
+      </w:pPr>
+      <w:r>
+        <w:rPr>
+          <w:rFonts w:ascii="Times New Roman" w:hAnsi="Times New Roman" w:cs="Times New Roman"/>
+          <w:sz w:val="28"/>
+          <w:szCs w:val="28"/>
+        </w:rPr>
+        <w:t>}</w:t>
+      </w:r>
+    </w:p>
+    <w:p>
+      <w:pPr>
+        <w:rPr>
+          <w:rFonts w:ascii="Times New Roman" w:hAnsi="Times New Roman" w:cs="Times New Roman"/>
           <w:b/>
           <w:bCs/>
           <w:i/>
@@ -168,7 +1767,9 @@
           <w:szCs w:val="28"/>
         </w:rPr>
       </w:pPr>
-      <w:r>
+    </w:p>
+    <w:p>
+      <w:pPr>
         <w:rPr>
           <w:rFonts w:ascii="Times New Roman" w:hAnsi="Times New Roman" w:cs="Times New Roman"/>
           <w:b/>
@@ -178,9 +1779,10 @@
           <w:sz w:val="28"/>
           <w:szCs w:val="28"/>
         </w:rPr>
-        <w:t>CalculateServer</w:t>
-      </w:r>
-      <w:r>
+      </w:pPr>
+    </w:p>
+    <w:p>
+      <w:pPr>
         <w:rPr>
           <w:rFonts w:ascii="Times New Roman" w:hAnsi="Times New Roman" w:cs="Times New Roman"/>
           <w:b/>
@@ -190,8 +1792,7 @@
           <w:sz w:val="28"/>
           <w:szCs w:val="28"/>
         </w:rPr>
-        <w:t>.java</w:t>
-      </w:r>
+      </w:pPr>
     </w:p>
     <w:p>
       <w:pPr>
@@ -199,15 +1800,1648 @@
           <w:rFonts w:ascii="Times New Roman" w:hAnsi="Times New Roman" w:cs="Times New Roman"/>
           <w:b/>
           <w:bCs/>
+          <w:i/>
+          <w:iCs/>
+          <w:sz w:val="28"/>
+          <w:szCs w:val="28"/>
+        </w:rPr>
+      </w:pPr>
+    </w:p>
+    <w:p>
+      <w:pPr>
+        <w:rPr>
+          <w:rFonts w:ascii="Times New Roman" w:hAnsi="Times New Roman" w:cs="Times New Roman"/>
+          <w:b/>
+          <w:bCs/>
+          <w:i/>
+          <w:iCs/>
+          <w:sz w:val="28"/>
+          <w:szCs w:val="28"/>
+        </w:rPr>
+      </w:pPr>
+    </w:p>
+    <w:p>
+      <w:pPr>
+        <w:rPr>
+          <w:rFonts w:ascii="Times New Roman" w:hAnsi="Times New Roman" w:cs="Times New Roman"/>
+          <w:b/>
+          <w:bCs/>
+          <w:i/>
+          <w:iCs/>
+          <w:sz w:val="28"/>
+          <w:szCs w:val="28"/>
+        </w:rPr>
+      </w:pPr>
+    </w:p>
+    <w:p>
+      <w:pPr>
+        <w:rPr>
+          <w:rFonts w:ascii="Times New Roman" w:hAnsi="Times New Roman" w:cs="Times New Roman"/>
+          <w:b/>
+          <w:bCs/>
+          <w:i/>
+          <w:iCs/>
+          <w:sz w:val="28"/>
+          <w:szCs w:val="28"/>
+        </w:rPr>
+      </w:pPr>
+    </w:p>
+    <w:p>
+      <w:pPr>
+        <w:rPr>
+          <w:rFonts w:ascii="Times New Roman" w:hAnsi="Times New Roman" w:cs="Times New Roman"/>
+          <w:b/>
+          <w:bCs/>
+          <w:i/>
+          <w:iCs/>
+          <w:sz w:val="28"/>
+          <w:szCs w:val="28"/>
+        </w:rPr>
+      </w:pPr>
+    </w:p>
+    <w:p>
+      <w:pPr>
+        <w:rPr>
+          <w:rFonts w:ascii="Times New Roman" w:hAnsi="Times New Roman" w:cs="Times New Roman"/>
+          <w:b/>
+          <w:bCs/>
+          <w:i/>
+          <w:iCs/>
+          <w:sz w:val="28"/>
+          <w:szCs w:val="28"/>
+        </w:rPr>
+      </w:pPr>
+      <w:r>
+        <w:rPr>
+          <w:rFonts w:ascii="Times New Roman" w:hAnsi="Times New Roman" w:cs="Times New Roman"/>
+          <w:b/>
+          <w:bCs/>
+          <w:i/>
+          <w:iCs/>
+          <w:sz w:val="28"/>
+          <w:szCs w:val="28"/>
+        </w:rPr>
+        <w:lastRenderedPageBreak/>
+        <w:t>CalculateServer.java</w:t>
+      </w:r>
+    </w:p>
+    <w:p>
+      <w:pPr>
+        <w:rPr>
+          <w:rFonts w:ascii="Times New Roman" w:hAnsi="Times New Roman" w:cs="Times New Roman"/>
+          <w:sz w:val="28"/>
+          <w:szCs w:val="28"/>
+        </w:rPr>
+      </w:pPr>
+      <w:r>
+        <w:rPr>
+          <w:rFonts w:ascii="Times New Roman" w:hAnsi="Times New Roman" w:cs="Times New Roman"/>
+          <w:sz w:val="28"/>
+          <w:szCs w:val="28"/>
+        </w:rPr>
+        <w:t xml:space="preserve">import </w:t>
+      </w:r>
+      <w:proofErr w:type="spellStart"/>
+      <w:r>
+        <w:rPr>
+          <w:rFonts w:ascii="Times New Roman" w:hAnsi="Times New Roman" w:cs="Times New Roman"/>
+          <w:sz w:val="28"/>
+          <w:szCs w:val="28"/>
+        </w:rPr>
+        <w:t>java.io.DataInputStream</w:t>
+      </w:r>
+      <w:proofErr w:type="spellEnd"/>
+      <w:r>
+        <w:rPr>
+          <w:rFonts w:ascii="Times New Roman" w:hAnsi="Times New Roman" w:cs="Times New Roman"/>
+          <w:sz w:val="28"/>
+          <w:szCs w:val="28"/>
+        </w:rPr>
+        <w:t>;</w:t>
+      </w:r>
+    </w:p>
+    <w:p>
+      <w:pPr>
+        <w:rPr>
+          <w:rFonts w:ascii="Times New Roman" w:hAnsi="Times New Roman" w:cs="Times New Roman"/>
+          <w:sz w:val="28"/>
+          <w:szCs w:val="28"/>
+        </w:rPr>
+      </w:pPr>
+      <w:r>
+        <w:rPr>
+          <w:rFonts w:ascii="Times New Roman" w:hAnsi="Times New Roman" w:cs="Times New Roman"/>
+          <w:sz w:val="28"/>
+          <w:szCs w:val="28"/>
+        </w:rPr>
+        <w:t xml:space="preserve">import </w:t>
+      </w:r>
+      <w:proofErr w:type="spellStart"/>
+      <w:r>
+        <w:rPr>
+          <w:rFonts w:ascii="Times New Roman" w:hAnsi="Times New Roman" w:cs="Times New Roman"/>
+          <w:sz w:val="28"/>
+          <w:szCs w:val="28"/>
+        </w:rPr>
+        <w:t>java.io.DataOutputStream</w:t>
+      </w:r>
+      <w:proofErr w:type="spellEnd"/>
+      <w:r>
+        <w:rPr>
+          <w:rFonts w:ascii="Times New Roman" w:hAnsi="Times New Roman" w:cs="Times New Roman"/>
+          <w:sz w:val="28"/>
+          <w:szCs w:val="28"/>
+        </w:rPr>
+        <w:t>;</w:t>
+      </w:r>
+    </w:p>
+    <w:p>
+      <w:pPr>
+        <w:rPr>
+          <w:rFonts w:ascii="Times New Roman" w:hAnsi="Times New Roman" w:cs="Times New Roman"/>
+          <w:sz w:val="28"/>
+          <w:szCs w:val="28"/>
+        </w:rPr>
+      </w:pPr>
+      <w:r>
+        <w:rPr>
+          <w:rFonts w:ascii="Times New Roman" w:hAnsi="Times New Roman" w:cs="Times New Roman"/>
+          <w:sz w:val="28"/>
+          <w:szCs w:val="28"/>
+        </w:rPr>
+        <w:t xml:space="preserve">import </w:t>
+      </w:r>
+      <w:proofErr w:type="spellStart"/>
+      <w:r>
+        <w:rPr>
+          <w:rFonts w:ascii="Times New Roman" w:hAnsi="Times New Roman" w:cs="Times New Roman"/>
+          <w:sz w:val="28"/>
+          <w:szCs w:val="28"/>
+        </w:rPr>
+        <w:t>java.io.IOException</w:t>
+      </w:r>
+      <w:proofErr w:type="spellEnd"/>
+      <w:r>
+        <w:rPr>
+          <w:rFonts w:ascii="Times New Roman" w:hAnsi="Times New Roman" w:cs="Times New Roman"/>
+          <w:sz w:val="28"/>
+          <w:szCs w:val="28"/>
+        </w:rPr>
+        <w:t>;</w:t>
+      </w:r>
+    </w:p>
+    <w:p>
+      <w:pPr>
+        <w:rPr>
+          <w:rFonts w:ascii="Times New Roman" w:hAnsi="Times New Roman" w:cs="Times New Roman"/>
+          <w:sz w:val="28"/>
+          <w:szCs w:val="28"/>
+        </w:rPr>
+      </w:pPr>
+      <w:r>
+        <w:rPr>
+          <w:rFonts w:ascii="Times New Roman" w:hAnsi="Times New Roman" w:cs="Times New Roman"/>
+          <w:sz w:val="28"/>
+          <w:szCs w:val="28"/>
+        </w:rPr>
+        <w:t xml:space="preserve">import </w:t>
+      </w:r>
+      <w:proofErr w:type="spellStart"/>
+      <w:r>
+        <w:rPr>
+          <w:rFonts w:ascii="Times New Roman" w:hAnsi="Times New Roman" w:cs="Times New Roman"/>
+          <w:sz w:val="28"/>
+          <w:szCs w:val="28"/>
+        </w:rPr>
+        <w:t>java.net.ServerSocket</w:t>
+      </w:r>
+      <w:proofErr w:type="spellEnd"/>
+      <w:r>
+        <w:rPr>
+          <w:rFonts w:ascii="Times New Roman" w:hAnsi="Times New Roman" w:cs="Times New Roman"/>
+          <w:sz w:val="28"/>
+          <w:szCs w:val="28"/>
+        </w:rPr>
+        <w:t>;</w:t>
+      </w:r>
+    </w:p>
+    <w:p>
+      <w:pPr>
+        <w:rPr>
+          <w:rFonts w:ascii="Times New Roman" w:hAnsi="Times New Roman" w:cs="Times New Roman"/>
+          <w:sz w:val="28"/>
+          <w:szCs w:val="28"/>
+        </w:rPr>
+      </w:pPr>
+      <w:r>
+        <w:rPr>
+          <w:rFonts w:ascii="Times New Roman" w:hAnsi="Times New Roman" w:cs="Times New Roman"/>
+          <w:sz w:val="28"/>
+          <w:szCs w:val="28"/>
+        </w:rPr>
+        <w:t xml:space="preserve">import </w:t>
+      </w:r>
+      <w:proofErr w:type="spellStart"/>
+      <w:r>
+        <w:rPr>
+          <w:rFonts w:ascii="Times New Roman" w:hAnsi="Times New Roman" w:cs="Times New Roman"/>
+          <w:sz w:val="28"/>
+          <w:szCs w:val="28"/>
+        </w:rPr>
+        <w:t>java.net.Socket</w:t>
+      </w:r>
+      <w:proofErr w:type="spellEnd"/>
+      <w:r>
+        <w:rPr>
+          <w:rFonts w:ascii="Times New Roman" w:hAnsi="Times New Roman" w:cs="Times New Roman"/>
+          <w:sz w:val="28"/>
+          <w:szCs w:val="28"/>
+        </w:rPr>
+        <w:t>;</w:t>
+      </w:r>
+    </w:p>
+    <w:p>
+      <w:pPr>
+        <w:rPr>
+          <w:rFonts w:ascii="Times New Roman" w:hAnsi="Times New Roman" w:cs="Times New Roman"/>
+          <w:sz w:val="28"/>
+          <w:szCs w:val="28"/>
+        </w:rPr>
+      </w:pPr>
+      <w:r>
+        <w:rPr>
+          <w:rFonts w:ascii="Times New Roman" w:hAnsi="Times New Roman" w:cs="Times New Roman"/>
+          <w:sz w:val="28"/>
+          <w:szCs w:val="28"/>
+        </w:rPr>
+        <w:t xml:space="preserve">import </w:t>
+      </w:r>
+      <w:proofErr w:type="spellStart"/>
+      <w:r>
+        <w:rPr>
+          <w:rFonts w:ascii="Times New Roman" w:hAnsi="Times New Roman" w:cs="Times New Roman"/>
+          <w:sz w:val="28"/>
+          <w:szCs w:val="28"/>
+        </w:rPr>
+        <w:t>java.util.StringTokenizer</w:t>
+      </w:r>
+      <w:proofErr w:type="spellEnd"/>
+      <w:r>
+        <w:rPr>
+          <w:rFonts w:ascii="Times New Roman" w:hAnsi="Times New Roman" w:cs="Times New Roman"/>
+          <w:sz w:val="28"/>
+          <w:szCs w:val="28"/>
+        </w:rPr>
+        <w:t>;</w:t>
+      </w:r>
+    </w:p>
+    <w:p>
+      <w:pPr>
+        <w:rPr>
+          <w:rFonts w:ascii="Times New Roman" w:hAnsi="Times New Roman" w:cs="Times New Roman"/>
+          <w:sz w:val="28"/>
+          <w:szCs w:val="28"/>
+        </w:rPr>
+      </w:pPr>
+    </w:p>
+    <w:p>
+      <w:pPr>
+        <w:rPr>
+          <w:rFonts w:ascii="Times New Roman" w:hAnsi="Times New Roman" w:cs="Times New Roman"/>
+          <w:sz w:val="28"/>
+          <w:szCs w:val="28"/>
+        </w:rPr>
+      </w:pPr>
+      <w:r>
+        <w:rPr>
+          <w:rFonts w:ascii="Times New Roman" w:hAnsi="Times New Roman" w:cs="Times New Roman"/>
+          <w:sz w:val="28"/>
+          <w:szCs w:val="28"/>
+        </w:rPr>
+        <w:t xml:space="preserve">public class </w:t>
+      </w:r>
+      <w:proofErr w:type="spellStart"/>
+      <w:r>
+        <w:rPr>
+          <w:rFonts w:ascii="Times New Roman" w:hAnsi="Times New Roman" w:cs="Times New Roman"/>
+          <w:sz w:val="28"/>
+          <w:szCs w:val="28"/>
+        </w:rPr>
+        <w:t>CalculateServer</w:t>
+      </w:r>
+      <w:proofErr w:type="spellEnd"/>
+      <w:r>
+        <w:rPr>
+          <w:rFonts w:ascii="Times New Roman" w:hAnsi="Times New Roman" w:cs="Times New Roman"/>
+          <w:sz w:val="28"/>
+          <w:szCs w:val="28"/>
+        </w:rPr>
+        <w:t xml:space="preserve"> {</w:t>
+      </w:r>
+    </w:p>
+    <w:p>
+      <w:pPr>
+        <w:rPr>
+          <w:rFonts w:ascii="Times New Roman" w:hAnsi="Times New Roman" w:cs="Times New Roman"/>
+          <w:sz w:val="28"/>
+          <w:szCs w:val="28"/>
+        </w:rPr>
+      </w:pPr>
+      <w:r>
+        <w:rPr>
+          <w:rFonts w:ascii="Times New Roman" w:hAnsi="Times New Roman" w:cs="Times New Roman"/>
+          <w:sz w:val="28"/>
+          <w:szCs w:val="28"/>
+        </w:rPr>
+        <w:t xml:space="preserve">    public static void main(String </w:t>
+      </w:r>
+      <w:proofErr w:type="spellStart"/>
+      <w:r>
+        <w:rPr>
+          <w:rFonts w:ascii="Times New Roman" w:hAnsi="Times New Roman" w:cs="Times New Roman"/>
+          <w:sz w:val="28"/>
+          <w:szCs w:val="28"/>
+        </w:rPr>
+        <w:t>args</w:t>
+      </w:r>
+      <w:proofErr w:type="spellEnd"/>
+      <w:r>
+        <w:rPr>
+          <w:rFonts w:ascii="Times New Roman" w:hAnsi="Times New Roman" w:cs="Times New Roman"/>
+          <w:sz w:val="28"/>
+          <w:szCs w:val="28"/>
+        </w:rPr>
+        <w:t xml:space="preserve">[]) throws </w:t>
+      </w:r>
+      <w:proofErr w:type="spellStart"/>
+      <w:r>
+        <w:rPr>
+          <w:rFonts w:ascii="Times New Roman" w:hAnsi="Times New Roman" w:cs="Times New Roman"/>
+          <w:sz w:val="28"/>
+          <w:szCs w:val="28"/>
+        </w:rPr>
+        <w:t>IOException</w:t>
+      </w:r>
+      <w:proofErr w:type="spellEnd"/>
+      <w:r>
+        <w:rPr>
+          <w:rFonts w:ascii="Times New Roman" w:hAnsi="Times New Roman" w:cs="Times New Roman"/>
+          <w:sz w:val="28"/>
+          <w:szCs w:val="28"/>
+        </w:rPr>
+        <w:t xml:space="preserve"> {</w:t>
+      </w:r>
+    </w:p>
+    <w:p>
+      <w:pPr>
+        <w:rPr>
+          <w:rFonts w:ascii="Times New Roman" w:hAnsi="Times New Roman" w:cs="Times New Roman"/>
+          <w:sz w:val="28"/>
+          <w:szCs w:val="28"/>
+        </w:rPr>
+      </w:pPr>
+    </w:p>
+    <w:p>
+      <w:pPr>
+        <w:rPr>
+          <w:rFonts w:ascii="Times New Roman" w:hAnsi="Times New Roman" w:cs="Times New Roman"/>
+          <w:sz w:val="28"/>
+          <w:szCs w:val="28"/>
+        </w:rPr>
+      </w:pPr>
+      <w:r>
+        <w:rPr>
+          <w:rFonts w:ascii="Times New Roman" w:hAnsi="Times New Roman" w:cs="Times New Roman"/>
+          <w:sz w:val="28"/>
+          <w:szCs w:val="28"/>
+        </w:rPr>
+        <w:t xml:space="preserve">        try (</w:t>
+      </w:r>
+      <w:proofErr w:type="spellStart"/>
+      <w:r>
+        <w:rPr>
+          <w:rFonts w:ascii="Times New Roman" w:hAnsi="Times New Roman" w:cs="Times New Roman"/>
+          <w:sz w:val="28"/>
+          <w:szCs w:val="28"/>
+        </w:rPr>
+        <w:t>ServerSocket</w:t>
+      </w:r>
+      <w:proofErr w:type="spellEnd"/>
+      <w:r>
+        <w:rPr>
+          <w:rFonts w:ascii="Times New Roman" w:hAnsi="Times New Roman" w:cs="Times New Roman"/>
+          <w:sz w:val="28"/>
+          <w:szCs w:val="28"/>
+        </w:rPr>
+        <w:t xml:space="preserve"> ss = new </w:t>
+      </w:r>
+      <w:proofErr w:type="spellStart"/>
+      <w:r>
+        <w:rPr>
+          <w:rFonts w:ascii="Times New Roman" w:hAnsi="Times New Roman" w:cs="Times New Roman"/>
+          <w:sz w:val="28"/>
+          <w:szCs w:val="28"/>
+        </w:rPr>
+        <w:t>ServerSocket</w:t>
+      </w:r>
+      <w:proofErr w:type="spellEnd"/>
+      <w:r>
+        <w:rPr>
+          <w:rFonts w:ascii="Times New Roman" w:hAnsi="Times New Roman" w:cs="Times New Roman"/>
+          <w:sz w:val="28"/>
+          <w:szCs w:val="28"/>
+        </w:rPr>
+        <w:t>(4444)) {</w:t>
+      </w:r>
+    </w:p>
+    <w:p>
+      <w:pPr>
+        <w:rPr>
+          <w:rFonts w:ascii="Times New Roman" w:hAnsi="Times New Roman" w:cs="Times New Roman"/>
+          <w:sz w:val="28"/>
+          <w:szCs w:val="28"/>
+        </w:rPr>
+      </w:pPr>
+      <w:r>
+        <w:rPr>
+          <w:rFonts w:ascii="Times New Roman" w:hAnsi="Times New Roman" w:cs="Times New Roman"/>
+          <w:sz w:val="28"/>
+          <w:szCs w:val="28"/>
+        </w:rPr>
+        <w:t xml:space="preserve">            Socket s = </w:t>
+      </w:r>
+      <w:proofErr w:type="spellStart"/>
+      <w:r>
+        <w:rPr>
+          <w:rFonts w:ascii="Times New Roman" w:hAnsi="Times New Roman" w:cs="Times New Roman"/>
+          <w:sz w:val="28"/>
+          <w:szCs w:val="28"/>
+        </w:rPr>
+        <w:t>ss.accept</w:t>
+      </w:r>
+      <w:proofErr w:type="spellEnd"/>
+      <w:r>
+        <w:rPr>
+          <w:rFonts w:ascii="Times New Roman" w:hAnsi="Times New Roman" w:cs="Times New Roman"/>
+          <w:sz w:val="28"/>
+          <w:szCs w:val="28"/>
+        </w:rPr>
+        <w:t>();</w:t>
+      </w:r>
+    </w:p>
+    <w:p>
+      <w:pPr>
+        <w:rPr>
+          <w:rFonts w:ascii="Times New Roman" w:hAnsi="Times New Roman" w:cs="Times New Roman"/>
+          <w:sz w:val="28"/>
+          <w:szCs w:val="28"/>
+        </w:rPr>
+      </w:pPr>
+    </w:p>
+    <w:p>
+      <w:pPr>
+        <w:rPr>
+          <w:rFonts w:ascii="Times New Roman" w:hAnsi="Times New Roman" w:cs="Times New Roman"/>
+          <w:sz w:val="28"/>
+          <w:szCs w:val="28"/>
+        </w:rPr>
+      </w:pPr>
+      <w:r>
+        <w:rPr>
+          <w:rFonts w:ascii="Times New Roman" w:hAnsi="Times New Roman" w:cs="Times New Roman"/>
+          <w:sz w:val="28"/>
+          <w:szCs w:val="28"/>
+        </w:rPr>
+        <w:t xml:space="preserve">            </w:t>
+      </w:r>
+      <w:proofErr w:type="spellStart"/>
+      <w:r>
+        <w:rPr>
+          <w:rFonts w:ascii="Times New Roman" w:hAnsi="Times New Roman" w:cs="Times New Roman"/>
+          <w:sz w:val="28"/>
+          <w:szCs w:val="28"/>
+        </w:rPr>
+        <w:t>DataInputStream</w:t>
+      </w:r>
+      <w:proofErr w:type="spellEnd"/>
+      <w:r>
+        <w:rPr>
+          <w:rFonts w:ascii="Times New Roman" w:hAnsi="Times New Roman" w:cs="Times New Roman"/>
+          <w:sz w:val="28"/>
+          <w:szCs w:val="28"/>
+        </w:rPr>
+        <w:t xml:space="preserve"> dis = new </w:t>
+      </w:r>
+      <w:proofErr w:type="spellStart"/>
+      <w:r>
+        <w:rPr>
+          <w:rFonts w:ascii="Times New Roman" w:hAnsi="Times New Roman" w:cs="Times New Roman"/>
+          <w:sz w:val="28"/>
+          <w:szCs w:val="28"/>
+        </w:rPr>
+        <w:t>DataInputStream</w:t>
+      </w:r>
+      <w:proofErr w:type="spellEnd"/>
+      <w:r>
+        <w:rPr>
+          <w:rFonts w:ascii="Times New Roman" w:hAnsi="Times New Roman" w:cs="Times New Roman"/>
+          <w:sz w:val="28"/>
+          <w:szCs w:val="28"/>
+        </w:rPr>
+        <w:t>(</w:t>
+      </w:r>
+      <w:proofErr w:type="spellStart"/>
+      <w:r>
+        <w:rPr>
+          <w:rFonts w:ascii="Times New Roman" w:hAnsi="Times New Roman" w:cs="Times New Roman"/>
+          <w:sz w:val="28"/>
+          <w:szCs w:val="28"/>
+        </w:rPr>
+        <w:t>s.getInputStream</w:t>
+      </w:r>
+      <w:proofErr w:type="spellEnd"/>
+      <w:r>
+        <w:rPr>
+          <w:rFonts w:ascii="Times New Roman" w:hAnsi="Times New Roman" w:cs="Times New Roman"/>
+          <w:sz w:val="28"/>
+          <w:szCs w:val="28"/>
+        </w:rPr>
+        <w:t>());</w:t>
+      </w:r>
+    </w:p>
+    <w:p>
+      <w:pPr>
+        <w:rPr>
+          <w:rFonts w:ascii="Times New Roman" w:hAnsi="Times New Roman" w:cs="Times New Roman"/>
+          <w:sz w:val="28"/>
+          <w:szCs w:val="28"/>
+        </w:rPr>
+      </w:pPr>
+      <w:r>
+        <w:rPr>
+          <w:rFonts w:ascii="Times New Roman" w:hAnsi="Times New Roman" w:cs="Times New Roman"/>
+          <w:sz w:val="28"/>
+          <w:szCs w:val="28"/>
+        </w:rPr>
+        <w:t xml:space="preserve">            </w:t>
+      </w:r>
+      <w:proofErr w:type="spellStart"/>
+      <w:r>
+        <w:rPr>
+          <w:rFonts w:ascii="Times New Roman" w:hAnsi="Times New Roman" w:cs="Times New Roman"/>
+          <w:sz w:val="28"/>
+          <w:szCs w:val="28"/>
+        </w:rPr>
+        <w:t>DataOutputStream</w:t>
+      </w:r>
+      <w:proofErr w:type="spellEnd"/>
+      <w:r>
+        <w:rPr>
+          <w:rFonts w:ascii="Times New Roman" w:hAnsi="Times New Roman" w:cs="Times New Roman"/>
+          <w:sz w:val="28"/>
+          <w:szCs w:val="28"/>
+        </w:rPr>
+        <w:t xml:space="preserve"> dos = new </w:t>
+      </w:r>
+      <w:proofErr w:type="spellStart"/>
+      <w:r>
+        <w:rPr>
+          <w:rFonts w:ascii="Times New Roman" w:hAnsi="Times New Roman" w:cs="Times New Roman"/>
+          <w:sz w:val="28"/>
+          <w:szCs w:val="28"/>
+        </w:rPr>
+        <w:t>DataOutputStream</w:t>
+      </w:r>
+      <w:proofErr w:type="spellEnd"/>
+      <w:r>
+        <w:rPr>
+          <w:rFonts w:ascii="Times New Roman" w:hAnsi="Times New Roman" w:cs="Times New Roman"/>
+          <w:sz w:val="28"/>
+          <w:szCs w:val="28"/>
+        </w:rPr>
+        <w:t>(</w:t>
+      </w:r>
+      <w:proofErr w:type="spellStart"/>
+      <w:r>
+        <w:rPr>
+          <w:rFonts w:ascii="Times New Roman" w:hAnsi="Times New Roman" w:cs="Times New Roman"/>
+          <w:sz w:val="28"/>
+          <w:szCs w:val="28"/>
+        </w:rPr>
+        <w:t>s.getOutputStream</w:t>
+      </w:r>
+      <w:proofErr w:type="spellEnd"/>
+      <w:r>
+        <w:rPr>
+          <w:rFonts w:ascii="Times New Roman" w:hAnsi="Times New Roman" w:cs="Times New Roman"/>
+          <w:sz w:val="28"/>
+          <w:szCs w:val="28"/>
+        </w:rPr>
+        <w:t>());</w:t>
+      </w:r>
+    </w:p>
+    <w:p>
+      <w:pPr>
+        <w:rPr>
+          <w:rFonts w:ascii="Times New Roman" w:hAnsi="Times New Roman" w:cs="Times New Roman"/>
+          <w:sz w:val="28"/>
+          <w:szCs w:val="28"/>
+        </w:rPr>
+      </w:pPr>
+    </w:p>
+    <w:p>
+      <w:pPr>
+        <w:rPr>
+          <w:rFonts w:ascii="Times New Roman" w:hAnsi="Times New Roman" w:cs="Times New Roman"/>
+          <w:sz w:val="28"/>
+          <w:szCs w:val="28"/>
+        </w:rPr>
+      </w:pPr>
+      <w:r>
+        <w:rPr>
+          <w:rFonts w:ascii="Times New Roman" w:hAnsi="Times New Roman" w:cs="Times New Roman"/>
+          <w:sz w:val="28"/>
+          <w:szCs w:val="28"/>
+        </w:rPr>
+        <w:t xml:space="preserve">            while (true) {</w:t>
+      </w:r>
+    </w:p>
+    <w:p>
+      <w:pPr>
+        <w:rPr>
+          <w:rFonts w:ascii="Times New Roman" w:hAnsi="Times New Roman" w:cs="Times New Roman"/>
+          <w:sz w:val="28"/>
+          <w:szCs w:val="28"/>
+        </w:rPr>
+      </w:pPr>
+      <w:r>
+        <w:rPr>
+          <w:rFonts w:ascii="Times New Roman" w:hAnsi="Times New Roman" w:cs="Times New Roman"/>
+          <w:sz w:val="28"/>
+          <w:szCs w:val="28"/>
+        </w:rPr>
+        <w:t xml:space="preserve">                String input = </w:t>
+      </w:r>
+      <w:proofErr w:type="spellStart"/>
+      <w:r>
+        <w:rPr>
+          <w:rFonts w:ascii="Times New Roman" w:hAnsi="Times New Roman" w:cs="Times New Roman"/>
+          <w:sz w:val="28"/>
+          <w:szCs w:val="28"/>
+        </w:rPr>
+        <w:t>dis.readUTF</w:t>
+      </w:r>
+      <w:proofErr w:type="spellEnd"/>
+      <w:r>
+        <w:rPr>
+          <w:rFonts w:ascii="Times New Roman" w:hAnsi="Times New Roman" w:cs="Times New Roman"/>
+          <w:sz w:val="28"/>
+          <w:szCs w:val="28"/>
+        </w:rPr>
+        <w:t>();</w:t>
+      </w:r>
+    </w:p>
+    <w:p>
+      <w:pPr>
+        <w:rPr>
+          <w:rFonts w:ascii="Times New Roman" w:hAnsi="Times New Roman" w:cs="Times New Roman"/>
+          <w:sz w:val="28"/>
+          <w:szCs w:val="28"/>
+        </w:rPr>
+      </w:pPr>
+    </w:p>
+    <w:p>
+      <w:pPr>
+        <w:rPr>
+          <w:rFonts w:ascii="Times New Roman" w:hAnsi="Times New Roman" w:cs="Times New Roman"/>
+          <w:sz w:val="28"/>
+          <w:szCs w:val="28"/>
+        </w:rPr>
+      </w:pPr>
+      <w:r>
+        <w:rPr>
+          <w:rFonts w:ascii="Times New Roman" w:hAnsi="Times New Roman" w:cs="Times New Roman"/>
+          <w:sz w:val="28"/>
+          <w:szCs w:val="28"/>
+        </w:rPr>
+        <w:t xml:space="preserve">                if (</w:t>
+      </w:r>
+      <w:proofErr w:type="spellStart"/>
+      <w:r>
+        <w:rPr>
+          <w:rFonts w:ascii="Times New Roman" w:hAnsi="Times New Roman" w:cs="Times New Roman"/>
+          <w:sz w:val="28"/>
+          <w:szCs w:val="28"/>
+        </w:rPr>
+        <w:t>input.equals</w:t>
+      </w:r>
+      <w:proofErr w:type="spellEnd"/>
+      <w:r>
+        <w:rPr>
+          <w:rFonts w:ascii="Times New Roman" w:hAnsi="Times New Roman" w:cs="Times New Roman"/>
+          <w:sz w:val="28"/>
+          <w:szCs w:val="28"/>
+        </w:rPr>
+        <w:t>("exit"))</w:t>
+      </w:r>
+    </w:p>
+    <w:p>
+      <w:pPr>
+        <w:rPr>
+          <w:rFonts w:ascii="Times New Roman" w:hAnsi="Times New Roman" w:cs="Times New Roman"/>
+          <w:sz w:val="28"/>
+          <w:szCs w:val="28"/>
+        </w:rPr>
+      </w:pPr>
+      <w:r>
+        <w:rPr>
+          <w:rFonts w:ascii="Times New Roman" w:hAnsi="Times New Roman" w:cs="Times New Roman"/>
+          <w:sz w:val="28"/>
+          <w:szCs w:val="28"/>
+        </w:rPr>
+        <w:t xml:space="preserve">                    break;</w:t>
+      </w:r>
+    </w:p>
+    <w:p>
+      <w:pPr>
+        <w:rPr>
+          <w:rFonts w:ascii="Times New Roman" w:hAnsi="Times New Roman" w:cs="Times New Roman"/>
+          <w:sz w:val="28"/>
+          <w:szCs w:val="28"/>
+        </w:rPr>
+      </w:pPr>
+    </w:p>
+    <w:p>
+      <w:pPr>
+        <w:rPr>
+          <w:rFonts w:ascii="Times New Roman" w:hAnsi="Times New Roman" w:cs="Times New Roman"/>
+          <w:sz w:val="28"/>
+          <w:szCs w:val="28"/>
+        </w:rPr>
+      </w:pPr>
+      <w:r>
+        <w:rPr>
+          <w:rFonts w:ascii="Times New Roman" w:hAnsi="Times New Roman" w:cs="Times New Roman"/>
+          <w:sz w:val="28"/>
+          <w:szCs w:val="28"/>
+        </w:rPr>
+        <w:t xml:space="preserve">                </w:t>
+      </w:r>
+      <w:proofErr w:type="spellStart"/>
+      <w:r>
+        <w:rPr>
+          <w:rFonts w:ascii="Times New Roman" w:hAnsi="Times New Roman" w:cs="Times New Roman"/>
+          <w:sz w:val="28"/>
+          <w:szCs w:val="28"/>
+        </w:rPr>
+        <w:t>System.out.println</w:t>
+      </w:r>
+      <w:proofErr w:type="spellEnd"/>
+      <w:r>
+        <w:rPr>
+          <w:rFonts w:ascii="Times New Roman" w:hAnsi="Times New Roman" w:cs="Times New Roman"/>
+          <w:sz w:val="28"/>
+          <w:szCs w:val="28"/>
+        </w:rPr>
+        <w:t>("Equation received: " + input);</w:t>
+      </w:r>
+    </w:p>
+    <w:p>
+      <w:pPr>
+        <w:rPr>
+          <w:rFonts w:ascii="Times New Roman" w:hAnsi="Times New Roman" w:cs="Times New Roman"/>
+          <w:sz w:val="28"/>
+          <w:szCs w:val="28"/>
+        </w:rPr>
+      </w:pPr>
+      <w:r>
+        <w:rPr>
+          <w:rFonts w:ascii="Times New Roman" w:hAnsi="Times New Roman" w:cs="Times New Roman"/>
+          <w:sz w:val="28"/>
+          <w:szCs w:val="28"/>
+        </w:rPr>
+        <w:t xml:space="preserve">                int result = 0;</w:t>
+      </w:r>
+    </w:p>
+    <w:p>
+      <w:pPr>
+        <w:rPr>
+          <w:rFonts w:ascii="Times New Roman" w:hAnsi="Times New Roman" w:cs="Times New Roman"/>
+          <w:sz w:val="28"/>
+          <w:szCs w:val="28"/>
+        </w:rPr>
+      </w:pPr>
+    </w:p>
+    <w:p>
+      <w:pPr>
+        <w:rPr>
+          <w:rFonts w:ascii="Times New Roman" w:hAnsi="Times New Roman" w:cs="Times New Roman"/>
+          <w:sz w:val="28"/>
+          <w:szCs w:val="28"/>
+        </w:rPr>
+      </w:pPr>
+      <w:r>
+        <w:rPr>
+          <w:rFonts w:ascii="Times New Roman" w:hAnsi="Times New Roman" w:cs="Times New Roman"/>
+          <w:sz w:val="28"/>
+          <w:szCs w:val="28"/>
+        </w:rPr>
+        <w:t xml:space="preserve">                </w:t>
+      </w:r>
+      <w:proofErr w:type="spellStart"/>
+      <w:r>
+        <w:rPr>
+          <w:rFonts w:ascii="Times New Roman" w:hAnsi="Times New Roman" w:cs="Times New Roman"/>
+          <w:sz w:val="28"/>
+          <w:szCs w:val="28"/>
+        </w:rPr>
+        <w:t>StringTokenizer</w:t>
+      </w:r>
+      <w:proofErr w:type="spellEnd"/>
+      <w:r>
+        <w:rPr>
+          <w:rFonts w:ascii="Times New Roman" w:hAnsi="Times New Roman" w:cs="Times New Roman"/>
+          <w:sz w:val="28"/>
+          <w:szCs w:val="28"/>
+        </w:rPr>
+        <w:t xml:space="preserve"> </w:t>
+      </w:r>
+      <w:proofErr w:type="spellStart"/>
+      <w:r>
+        <w:rPr>
+          <w:rFonts w:ascii="Times New Roman" w:hAnsi="Times New Roman" w:cs="Times New Roman"/>
+          <w:sz w:val="28"/>
+          <w:szCs w:val="28"/>
+        </w:rPr>
+        <w:t>st</w:t>
+      </w:r>
+      <w:proofErr w:type="spellEnd"/>
+      <w:r>
+        <w:rPr>
+          <w:rFonts w:ascii="Times New Roman" w:hAnsi="Times New Roman" w:cs="Times New Roman"/>
+          <w:sz w:val="28"/>
+          <w:szCs w:val="28"/>
+        </w:rPr>
+        <w:t xml:space="preserve"> = new </w:t>
+      </w:r>
+      <w:proofErr w:type="spellStart"/>
+      <w:r>
+        <w:rPr>
+          <w:rFonts w:ascii="Times New Roman" w:hAnsi="Times New Roman" w:cs="Times New Roman"/>
+          <w:sz w:val="28"/>
+          <w:szCs w:val="28"/>
+        </w:rPr>
+        <w:t>StringTokenizer</w:t>
+      </w:r>
+      <w:proofErr w:type="spellEnd"/>
+      <w:r>
+        <w:rPr>
+          <w:rFonts w:ascii="Times New Roman" w:hAnsi="Times New Roman" w:cs="Times New Roman"/>
+          <w:sz w:val="28"/>
+          <w:szCs w:val="28"/>
+        </w:rPr>
+        <w:t>(input);</w:t>
+      </w:r>
+    </w:p>
+    <w:p>
+      <w:pPr>
+        <w:rPr>
+          <w:rFonts w:ascii="Times New Roman" w:hAnsi="Times New Roman" w:cs="Times New Roman"/>
+          <w:sz w:val="28"/>
+          <w:szCs w:val="28"/>
+        </w:rPr>
+      </w:pPr>
+    </w:p>
+    <w:p>
+      <w:pPr>
+        <w:rPr>
+          <w:rFonts w:ascii="Times New Roman" w:hAnsi="Times New Roman" w:cs="Times New Roman"/>
+          <w:sz w:val="28"/>
+          <w:szCs w:val="28"/>
+        </w:rPr>
+      </w:pPr>
+      <w:r>
+        <w:rPr>
+          <w:rFonts w:ascii="Times New Roman" w:hAnsi="Times New Roman" w:cs="Times New Roman"/>
+          <w:sz w:val="28"/>
+          <w:szCs w:val="28"/>
+        </w:rPr>
+        <w:t xml:space="preserve">                int number1 = </w:t>
+      </w:r>
+      <w:proofErr w:type="spellStart"/>
+      <w:r>
+        <w:rPr>
+          <w:rFonts w:ascii="Times New Roman" w:hAnsi="Times New Roman" w:cs="Times New Roman"/>
+          <w:sz w:val="28"/>
+          <w:szCs w:val="28"/>
+        </w:rPr>
+        <w:t>Integer.parseInt</w:t>
+      </w:r>
+      <w:proofErr w:type="spellEnd"/>
+      <w:r>
+        <w:rPr>
+          <w:rFonts w:ascii="Times New Roman" w:hAnsi="Times New Roman" w:cs="Times New Roman"/>
+          <w:sz w:val="28"/>
+          <w:szCs w:val="28"/>
+        </w:rPr>
+        <w:t>(</w:t>
+      </w:r>
+      <w:proofErr w:type="spellStart"/>
+      <w:r>
+        <w:rPr>
+          <w:rFonts w:ascii="Times New Roman" w:hAnsi="Times New Roman" w:cs="Times New Roman"/>
+          <w:sz w:val="28"/>
+          <w:szCs w:val="28"/>
+        </w:rPr>
+        <w:t>st.nextToken</w:t>
+      </w:r>
+      <w:proofErr w:type="spellEnd"/>
+      <w:r>
+        <w:rPr>
+          <w:rFonts w:ascii="Times New Roman" w:hAnsi="Times New Roman" w:cs="Times New Roman"/>
+          <w:sz w:val="28"/>
+          <w:szCs w:val="28"/>
+        </w:rPr>
+        <w:t>());</w:t>
+      </w:r>
+    </w:p>
+    <w:p>
+      <w:pPr>
+        <w:rPr>
+          <w:rFonts w:ascii="Times New Roman" w:hAnsi="Times New Roman" w:cs="Times New Roman"/>
+          <w:sz w:val="28"/>
+          <w:szCs w:val="28"/>
+        </w:rPr>
+      </w:pPr>
+      <w:r>
+        <w:rPr>
+          <w:rFonts w:ascii="Times New Roman" w:hAnsi="Times New Roman" w:cs="Times New Roman"/>
+          <w:sz w:val="28"/>
+          <w:szCs w:val="28"/>
+        </w:rPr>
+        <w:t xml:space="preserve">                String operation = </w:t>
+      </w:r>
+      <w:proofErr w:type="spellStart"/>
+      <w:r>
+        <w:rPr>
+          <w:rFonts w:ascii="Times New Roman" w:hAnsi="Times New Roman" w:cs="Times New Roman"/>
+          <w:sz w:val="28"/>
+          <w:szCs w:val="28"/>
+        </w:rPr>
+        <w:t>st.nextToken</w:t>
+      </w:r>
+      <w:proofErr w:type="spellEnd"/>
+      <w:r>
+        <w:rPr>
+          <w:rFonts w:ascii="Times New Roman" w:hAnsi="Times New Roman" w:cs="Times New Roman"/>
+          <w:sz w:val="28"/>
+          <w:szCs w:val="28"/>
+        </w:rPr>
+        <w:t>();</w:t>
+      </w:r>
+    </w:p>
+    <w:p>
+      <w:pPr>
+        <w:rPr>
+          <w:rFonts w:ascii="Times New Roman" w:hAnsi="Times New Roman" w:cs="Times New Roman"/>
+          <w:sz w:val="28"/>
+          <w:szCs w:val="28"/>
+        </w:rPr>
+      </w:pPr>
+      <w:r>
+        <w:rPr>
+          <w:rFonts w:ascii="Times New Roman" w:hAnsi="Times New Roman" w:cs="Times New Roman"/>
+          <w:sz w:val="28"/>
+          <w:szCs w:val="28"/>
+        </w:rPr>
+        <w:t xml:space="preserve">                int number2 = </w:t>
+      </w:r>
+      <w:proofErr w:type="spellStart"/>
+      <w:r>
+        <w:rPr>
+          <w:rFonts w:ascii="Times New Roman" w:hAnsi="Times New Roman" w:cs="Times New Roman"/>
+          <w:sz w:val="28"/>
+          <w:szCs w:val="28"/>
+        </w:rPr>
+        <w:t>Integer.parseInt</w:t>
+      </w:r>
+      <w:proofErr w:type="spellEnd"/>
+      <w:r>
+        <w:rPr>
+          <w:rFonts w:ascii="Times New Roman" w:hAnsi="Times New Roman" w:cs="Times New Roman"/>
+          <w:sz w:val="28"/>
+          <w:szCs w:val="28"/>
+        </w:rPr>
+        <w:t>(</w:t>
+      </w:r>
+      <w:proofErr w:type="spellStart"/>
+      <w:r>
+        <w:rPr>
+          <w:rFonts w:ascii="Times New Roman" w:hAnsi="Times New Roman" w:cs="Times New Roman"/>
+          <w:sz w:val="28"/>
+          <w:szCs w:val="28"/>
+        </w:rPr>
+        <w:t>st.nextToken</w:t>
+      </w:r>
+      <w:proofErr w:type="spellEnd"/>
+      <w:r>
+        <w:rPr>
+          <w:rFonts w:ascii="Times New Roman" w:hAnsi="Times New Roman" w:cs="Times New Roman"/>
+          <w:sz w:val="28"/>
+          <w:szCs w:val="28"/>
+        </w:rPr>
+        <w:t>());</w:t>
+      </w:r>
+    </w:p>
+    <w:p>
+      <w:pPr>
+        <w:rPr>
+          <w:rFonts w:ascii="Times New Roman" w:hAnsi="Times New Roman" w:cs="Times New Roman"/>
+          <w:sz w:val="28"/>
+          <w:szCs w:val="28"/>
+        </w:rPr>
+      </w:pPr>
+    </w:p>
+    <w:p>
+      <w:pPr>
+        <w:rPr>
+          <w:rFonts w:ascii="Times New Roman" w:hAnsi="Times New Roman" w:cs="Times New Roman"/>
+          <w:sz w:val="28"/>
+          <w:szCs w:val="28"/>
+        </w:rPr>
+      </w:pPr>
+      <w:r>
+        <w:rPr>
+          <w:rFonts w:ascii="Times New Roman" w:hAnsi="Times New Roman" w:cs="Times New Roman"/>
+          <w:sz w:val="28"/>
+          <w:szCs w:val="28"/>
+        </w:rPr>
+        <w:t xml:space="preserve">                </w:t>
+      </w:r>
+      <w:proofErr w:type="spellStart"/>
+      <w:r>
+        <w:rPr>
+          <w:rFonts w:ascii="Times New Roman" w:hAnsi="Times New Roman" w:cs="Times New Roman"/>
+          <w:sz w:val="28"/>
+          <w:szCs w:val="28"/>
+        </w:rPr>
+        <w:t>System.out.println</w:t>
+      </w:r>
+      <w:proofErr w:type="spellEnd"/>
+      <w:r>
+        <w:rPr>
+          <w:rFonts w:ascii="Times New Roman" w:hAnsi="Times New Roman" w:cs="Times New Roman"/>
+          <w:sz w:val="28"/>
+          <w:szCs w:val="28"/>
+        </w:rPr>
+        <w:t>("Sending result!");</w:t>
+      </w:r>
+    </w:p>
+    <w:p>
+      <w:pPr>
+        <w:rPr>
+          <w:rFonts w:ascii="Times New Roman" w:hAnsi="Times New Roman" w:cs="Times New Roman"/>
+          <w:sz w:val="28"/>
+          <w:szCs w:val="28"/>
+        </w:rPr>
+      </w:pPr>
+    </w:p>
+    <w:p>
+      <w:pPr>
+        <w:rPr>
+          <w:rFonts w:ascii="Times New Roman" w:hAnsi="Times New Roman" w:cs="Times New Roman"/>
+          <w:sz w:val="28"/>
+          <w:szCs w:val="28"/>
+        </w:rPr>
+      </w:pPr>
+      <w:r>
+        <w:rPr>
+          <w:rFonts w:ascii="Times New Roman" w:hAnsi="Times New Roman" w:cs="Times New Roman"/>
+          <w:sz w:val="28"/>
+          <w:szCs w:val="28"/>
+        </w:rPr>
+        <w:t xml:space="preserve">                if (</w:t>
+      </w:r>
+      <w:proofErr w:type="spellStart"/>
+      <w:r>
+        <w:rPr>
+          <w:rFonts w:ascii="Times New Roman" w:hAnsi="Times New Roman" w:cs="Times New Roman"/>
+          <w:sz w:val="28"/>
+          <w:szCs w:val="28"/>
+        </w:rPr>
+        <w:t>operation.equals</w:t>
+      </w:r>
+      <w:proofErr w:type="spellEnd"/>
+      <w:r>
+        <w:rPr>
+          <w:rFonts w:ascii="Times New Roman" w:hAnsi="Times New Roman" w:cs="Times New Roman"/>
+          <w:sz w:val="28"/>
+          <w:szCs w:val="28"/>
+        </w:rPr>
+        <w:t>("*")) {</w:t>
+      </w:r>
+    </w:p>
+    <w:p>
+      <w:pPr>
+        <w:rPr>
+          <w:rFonts w:ascii="Times New Roman" w:hAnsi="Times New Roman" w:cs="Times New Roman"/>
+          <w:sz w:val="28"/>
+          <w:szCs w:val="28"/>
+        </w:rPr>
+      </w:pPr>
+      <w:r>
+        <w:rPr>
+          <w:rFonts w:ascii="Times New Roman" w:hAnsi="Times New Roman" w:cs="Times New Roman"/>
+          <w:sz w:val="28"/>
+          <w:szCs w:val="28"/>
+        </w:rPr>
+        <w:t xml:space="preserve">                    result = number1 * number2;</w:t>
+      </w:r>
+    </w:p>
+    <w:p>
+      <w:pPr>
+        <w:rPr>
+          <w:rFonts w:ascii="Times New Roman" w:hAnsi="Times New Roman" w:cs="Times New Roman"/>
+          <w:sz w:val="28"/>
+          <w:szCs w:val="28"/>
+        </w:rPr>
+      </w:pPr>
+      <w:r>
+        <w:rPr>
+          <w:rFonts w:ascii="Times New Roman" w:hAnsi="Times New Roman" w:cs="Times New Roman"/>
+          <w:sz w:val="28"/>
+          <w:szCs w:val="28"/>
+        </w:rPr>
+        <w:t xml:space="preserve">                    </w:t>
+      </w:r>
+      <w:proofErr w:type="spellStart"/>
+      <w:r>
+        <w:rPr>
+          <w:rFonts w:ascii="Times New Roman" w:hAnsi="Times New Roman" w:cs="Times New Roman"/>
+          <w:sz w:val="28"/>
+          <w:szCs w:val="28"/>
+        </w:rPr>
+        <w:t>dos.writeUTF</w:t>
+      </w:r>
+      <w:proofErr w:type="spellEnd"/>
+      <w:r>
+        <w:rPr>
+          <w:rFonts w:ascii="Times New Roman" w:hAnsi="Times New Roman" w:cs="Times New Roman"/>
+          <w:sz w:val="28"/>
+          <w:szCs w:val="28"/>
+        </w:rPr>
+        <w:t>(</w:t>
+      </w:r>
+      <w:proofErr w:type="spellStart"/>
+      <w:r>
+        <w:rPr>
+          <w:rFonts w:ascii="Times New Roman" w:hAnsi="Times New Roman" w:cs="Times New Roman"/>
+          <w:sz w:val="28"/>
+          <w:szCs w:val="28"/>
+        </w:rPr>
+        <w:t>Integer.toString</w:t>
+      </w:r>
+      <w:proofErr w:type="spellEnd"/>
+      <w:r>
+        <w:rPr>
+          <w:rFonts w:ascii="Times New Roman" w:hAnsi="Times New Roman" w:cs="Times New Roman"/>
+          <w:sz w:val="28"/>
+          <w:szCs w:val="28"/>
+        </w:rPr>
+        <w:t>(result));</w:t>
+      </w:r>
+    </w:p>
+    <w:p>
+      <w:pPr>
+        <w:rPr>
+          <w:rFonts w:ascii="Times New Roman" w:hAnsi="Times New Roman" w:cs="Times New Roman"/>
+          <w:sz w:val="28"/>
+          <w:szCs w:val="28"/>
+        </w:rPr>
+      </w:pPr>
+      <w:r>
+        <w:rPr>
+          <w:rFonts w:ascii="Times New Roman" w:hAnsi="Times New Roman" w:cs="Times New Roman"/>
+          <w:sz w:val="28"/>
+          <w:szCs w:val="28"/>
+        </w:rPr>
+        <w:t xml:space="preserve">                } else {</w:t>
+      </w:r>
+    </w:p>
+    <w:p>
+      <w:pPr>
+        <w:rPr>
+          <w:rFonts w:ascii="Times New Roman" w:hAnsi="Times New Roman" w:cs="Times New Roman"/>
+          <w:sz w:val="28"/>
+          <w:szCs w:val="28"/>
+        </w:rPr>
+      </w:pPr>
+      <w:r>
+        <w:rPr>
+          <w:rFonts w:ascii="Times New Roman" w:hAnsi="Times New Roman" w:cs="Times New Roman"/>
+          <w:sz w:val="28"/>
+          <w:szCs w:val="28"/>
+        </w:rPr>
+        <w:t xml:space="preserve">                    </w:t>
+      </w:r>
+      <w:proofErr w:type="spellStart"/>
+      <w:r>
+        <w:rPr>
+          <w:rFonts w:ascii="Times New Roman" w:hAnsi="Times New Roman" w:cs="Times New Roman"/>
+          <w:sz w:val="28"/>
+          <w:szCs w:val="28"/>
+        </w:rPr>
+        <w:t>System.out.println</w:t>
+      </w:r>
+      <w:proofErr w:type="spellEnd"/>
+      <w:r>
+        <w:rPr>
+          <w:rFonts w:ascii="Times New Roman" w:hAnsi="Times New Roman" w:cs="Times New Roman"/>
+          <w:sz w:val="28"/>
+          <w:szCs w:val="28"/>
+        </w:rPr>
+        <w:t>("Operation not supported");</w:t>
+      </w:r>
+    </w:p>
+    <w:p>
+      <w:pPr>
+        <w:rPr>
+          <w:rFonts w:ascii="Times New Roman" w:hAnsi="Times New Roman" w:cs="Times New Roman"/>
+          <w:sz w:val="28"/>
+          <w:szCs w:val="28"/>
+        </w:rPr>
+      </w:pPr>
+      <w:r>
+        <w:rPr>
+          <w:rFonts w:ascii="Times New Roman" w:hAnsi="Times New Roman" w:cs="Times New Roman"/>
+          <w:sz w:val="28"/>
+          <w:szCs w:val="28"/>
+        </w:rPr>
+        <w:t xml:space="preserve">                }</w:t>
+      </w:r>
+    </w:p>
+    <w:p>
+      <w:pPr>
+        <w:rPr>
+          <w:rFonts w:ascii="Times New Roman" w:hAnsi="Times New Roman" w:cs="Times New Roman"/>
+          <w:sz w:val="28"/>
+          <w:szCs w:val="28"/>
+        </w:rPr>
+      </w:pPr>
+      <w:r>
+        <w:rPr>
+          <w:rFonts w:ascii="Times New Roman" w:hAnsi="Times New Roman" w:cs="Times New Roman"/>
+          <w:sz w:val="28"/>
+          <w:szCs w:val="28"/>
+        </w:rPr>
+        <w:t xml:space="preserve">            }</w:t>
+      </w:r>
+    </w:p>
+    <w:p>
+      <w:pPr>
+        <w:rPr>
+          <w:rFonts w:ascii="Times New Roman" w:hAnsi="Times New Roman" w:cs="Times New Roman"/>
+          <w:sz w:val="28"/>
+          <w:szCs w:val="28"/>
+        </w:rPr>
+      </w:pPr>
+      <w:r>
+        <w:rPr>
+          <w:rFonts w:ascii="Times New Roman" w:hAnsi="Times New Roman" w:cs="Times New Roman"/>
+          <w:sz w:val="28"/>
+          <w:szCs w:val="28"/>
+        </w:rPr>
+        <w:t xml:space="preserve">        } catch (</w:t>
+      </w:r>
+      <w:proofErr w:type="spellStart"/>
+      <w:r>
+        <w:rPr>
+          <w:rFonts w:ascii="Times New Roman" w:hAnsi="Times New Roman" w:cs="Times New Roman"/>
+          <w:sz w:val="28"/>
+          <w:szCs w:val="28"/>
+        </w:rPr>
+        <w:t>IOException</w:t>
+      </w:r>
+      <w:proofErr w:type="spellEnd"/>
+      <w:r>
+        <w:rPr>
+          <w:rFonts w:ascii="Times New Roman" w:hAnsi="Times New Roman" w:cs="Times New Roman"/>
+          <w:sz w:val="28"/>
+          <w:szCs w:val="28"/>
+        </w:rPr>
+        <w:t xml:space="preserve"> e) {</w:t>
+      </w:r>
+    </w:p>
+    <w:p>
+      <w:pPr>
+        <w:rPr>
+          <w:rFonts w:ascii="Times New Roman" w:hAnsi="Times New Roman" w:cs="Times New Roman"/>
+          <w:sz w:val="28"/>
+          <w:szCs w:val="28"/>
+        </w:rPr>
+      </w:pPr>
+      <w:r>
+        <w:rPr>
+          <w:rFonts w:ascii="Times New Roman" w:hAnsi="Times New Roman" w:cs="Times New Roman"/>
+          <w:sz w:val="28"/>
+          <w:szCs w:val="28"/>
+        </w:rPr>
+        <w:t xml:space="preserve">            </w:t>
+      </w:r>
+      <w:proofErr w:type="spellStart"/>
+      <w:r>
+        <w:rPr>
+          <w:rFonts w:ascii="Times New Roman" w:hAnsi="Times New Roman" w:cs="Times New Roman"/>
+          <w:sz w:val="28"/>
+          <w:szCs w:val="28"/>
+        </w:rPr>
+        <w:t>e.printStackTrace</w:t>
+      </w:r>
+      <w:proofErr w:type="spellEnd"/>
+      <w:r>
+        <w:rPr>
+          <w:rFonts w:ascii="Times New Roman" w:hAnsi="Times New Roman" w:cs="Times New Roman"/>
+          <w:sz w:val="28"/>
+          <w:szCs w:val="28"/>
+        </w:rPr>
+        <w:t>();</w:t>
+      </w:r>
+    </w:p>
+    <w:p>
+      <w:pPr>
+        <w:rPr>
+          <w:rFonts w:ascii="Times New Roman" w:hAnsi="Times New Roman" w:cs="Times New Roman"/>
+          <w:sz w:val="28"/>
+          <w:szCs w:val="28"/>
+        </w:rPr>
+      </w:pPr>
+      <w:r>
+        <w:rPr>
+          <w:rFonts w:ascii="Times New Roman" w:hAnsi="Times New Roman" w:cs="Times New Roman"/>
+          <w:sz w:val="28"/>
+          <w:szCs w:val="28"/>
+        </w:rPr>
+        <w:t xml:space="preserve">        }</w:t>
+      </w:r>
+    </w:p>
+    <w:p>
+      <w:pPr>
+        <w:rPr>
+          <w:rFonts w:ascii="Times New Roman" w:hAnsi="Times New Roman" w:cs="Times New Roman"/>
+          <w:sz w:val="28"/>
+          <w:szCs w:val="28"/>
+        </w:rPr>
+      </w:pPr>
+      <w:r>
+        <w:rPr>
+          <w:rFonts w:ascii="Times New Roman" w:hAnsi="Times New Roman" w:cs="Times New Roman"/>
+          <w:sz w:val="28"/>
+          <w:szCs w:val="28"/>
+        </w:rPr>
+        <w:t xml:space="preserve">    }</w:t>
+      </w:r>
+    </w:p>
+    <w:p>
+      <w:pPr>
+        <w:rPr>
+          <w:rFonts w:ascii="Times New Roman" w:hAnsi="Times New Roman" w:cs="Times New Roman"/>
+          <w:sz w:val="28"/>
+          <w:szCs w:val="28"/>
+        </w:rPr>
+      </w:pPr>
+      <w:r>
+        <w:rPr>
+          <w:rFonts w:ascii="Times New Roman" w:hAnsi="Times New Roman" w:cs="Times New Roman"/>
+          <w:sz w:val="28"/>
+          <w:szCs w:val="28"/>
+        </w:rPr>
+        <w:t>}</w:t>
+      </w:r>
+    </w:p>
+    <w:p>
+      <w:pPr>
+        <w:rPr>
+          <w:rFonts w:ascii="Times New Roman" w:hAnsi="Times New Roman" w:cs="Times New Roman"/>
+          <w:b/>
+          <w:bCs/>
           <w:sz w:val="28"/>
           <w:szCs w:val="28"/>
           <w:lang w:val="en-IN"/>
         </w:rPr>
       </w:pPr>
     </w:p>
+    <w:p>
+      <w:pPr>
+        <w:rPr>
+          <w:rFonts w:ascii="Times New Roman" w:hAnsi="Times New Roman" w:cs="Times New Roman"/>
+          <w:b/>
+          <w:bCs/>
+          <w:sz w:val="28"/>
+          <w:szCs w:val="28"/>
+          <w:lang w:val="en-IN"/>
+        </w:rPr>
+      </w:pPr>
+    </w:p>
+    <w:p>
+      <w:pPr>
+        <w:rPr>
+          <w:rFonts w:ascii="Times New Roman" w:hAnsi="Times New Roman" w:cs="Times New Roman"/>
+          <w:b/>
+          <w:bCs/>
+          <w:sz w:val="28"/>
+          <w:szCs w:val="28"/>
+          <w:lang w:val="en-IN"/>
+        </w:rPr>
+      </w:pPr>
+    </w:p>
+    <w:p>
+      <w:pPr>
+        <w:rPr>
+          <w:rFonts w:ascii="Times New Roman" w:hAnsi="Times New Roman" w:cs="Times New Roman"/>
+          <w:b/>
+          <w:bCs/>
+          <w:sz w:val="28"/>
+          <w:szCs w:val="28"/>
+          <w:lang w:val="en-IN"/>
+        </w:rPr>
+      </w:pPr>
+    </w:p>
+    <w:p>
+      <w:pPr>
+        <w:rPr>
+          <w:rFonts w:ascii="Times New Roman" w:hAnsi="Times New Roman" w:cs="Times New Roman"/>
+          <w:b/>
+          <w:bCs/>
+          <w:sz w:val="28"/>
+          <w:szCs w:val="28"/>
+          <w:lang w:val="en-IN"/>
+        </w:rPr>
+      </w:pPr>
+      <w:r>
+        <w:rPr>
+          <w:rFonts w:ascii="Times New Roman" w:hAnsi="Times New Roman" w:cs="Times New Roman"/>
+          <w:b/>
+          <w:bCs/>
+          <w:sz w:val="28"/>
+          <w:szCs w:val="28"/>
+          <w:lang w:val="en-IN"/>
+        </w:rPr>
+        <w:lastRenderedPageBreak/>
+        <w:t>Server</w:t>
+      </w:r>
+    </w:p>
+    <w:p>
+      <w:pPr>
+        <w:rPr>
+          <w:rFonts w:ascii="Times New Roman" w:hAnsi="Times New Roman" w:cs="Times New Roman"/>
+          <w:b/>
+          <w:bCs/>
+          <w:sz w:val="28"/>
+          <w:szCs w:val="28"/>
+          <w:lang w:val="en-IN"/>
+        </w:rPr>
+      </w:pPr>
+      <w:r>
+        <w:rPr>
+          <w:rFonts w:ascii="Times New Roman" w:hAnsi="Times New Roman" w:cs="Times New Roman"/>
+          <w:b/>
+          <w:bCs/>
+          <w:sz w:val="28"/>
+          <w:szCs w:val="28"/>
+          <w:lang w:val="en-IN"/>
+        </w:rPr>
+        <w:drawing>
+          <wp:inline distT="0" distB="0" distL="0" distR="0" wp14:anchorId="0C685784" wp14:editId="68C25237">
+            <wp:extent cx="6028908" cy="1912620"/>
+            <wp:effectExtent l="0" t="0" r="0" b="0"/>
+            <wp:docPr id="3" name="Picture 3"/>
+            <wp:cNvGraphicFramePr>
+              <a:graphicFrameLocks xmlns:a="http://schemas.openxmlformats.org/drawingml/2006/main" noChangeAspect="1"/>
+            </wp:cNvGraphicFramePr>
+            <a:graphic xmlns:a="http://schemas.openxmlformats.org/drawingml/2006/main">
+              <a:graphicData uri="http://schemas.openxmlformats.org/drawingml/2006/picture">
+                <pic:pic xmlns:pic="http://schemas.openxmlformats.org/drawingml/2006/picture">
+                  <pic:nvPicPr>
+                    <pic:cNvPr id="1" name=""/>
+                    <pic:cNvPicPr/>
+                  </pic:nvPicPr>
+                  <pic:blipFill>
+                    <a:blip r:embed="rId6"/>
+                    <a:stretch>
+                      <a:fillRect/>
+                    </a:stretch>
+                  </pic:blipFill>
+                  <pic:spPr>
+                    <a:xfrm>
+                      <a:off x="0" y="0"/>
+                      <a:ext cx="6035545" cy="1914726"/>
+                    </a:xfrm>
+                    <a:prstGeom prst="rect">
+                      <a:avLst/>
+                    </a:prstGeom>
+                  </pic:spPr>
+                </pic:pic>
+              </a:graphicData>
+            </a:graphic>
+          </wp:inline>
+        </w:drawing>
+      </w:r>
+    </w:p>
+    <w:p>
+      <w:pPr>
+        <w:rPr>
+          <w:rFonts w:ascii="Times New Roman" w:hAnsi="Times New Roman" w:cs="Times New Roman"/>
+          <w:b/>
+          <w:bCs/>
+          <w:sz w:val="28"/>
+          <w:szCs w:val="28"/>
+          <w:lang w:val="en-IN"/>
+        </w:rPr>
+      </w:pPr>
+    </w:p>
+    <w:p>
+      <w:pPr>
+        <w:rPr>
+          <w:rFonts w:ascii="Times New Roman" w:hAnsi="Times New Roman" w:cs="Times New Roman"/>
+          <w:b/>
+          <w:bCs/>
+          <w:sz w:val="28"/>
+          <w:szCs w:val="28"/>
+          <w:lang w:val="en-IN"/>
+        </w:rPr>
+      </w:pPr>
+      <w:r>
+        <w:rPr>
+          <w:rFonts w:ascii="Times New Roman" w:hAnsi="Times New Roman" w:cs="Times New Roman"/>
+          <w:b/>
+          <w:bCs/>
+          <w:sz w:val="28"/>
+          <w:szCs w:val="28"/>
+          <w:lang w:val="en-IN"/>
+        </w:rPr>
+        <w:t>Client</w:t>
+      </w:r>
+    </w:p>
+    <w:p>
+      <w:pPr>
+        <w:rPr>
+          <w:rFonts w:ascii="Times New Roman" w:hAnsi="Times New Roman" w:cs="Times New Roman"/>
+          <w:b/>
+          <w:bCs/>
+          <w:sz w:val="28"/>
+          <w:szCs w:val="28"/>
+          <w:lang w:val="en-IN"/>
+        </w:rPr>
+      </w:pPr>
+      <w:r>
+        <w:rPr>
+          <w:rFonts w:ascii="Times New Roman" w:hAnsi="Times New Roman" w:cs="Times New Roman"/>
+          <w:b/>
+          <w:bCs/>
+          <w:sz w:val="28"/>
+          <w:szCs w:val="28"/>
+          <w:lang w:val="en-IN"/>
+        </w:rPr>
+        <w:drawing>
+          <wp:inline distT="0" distB="0" distL="0" distR="0" wp14:anchorId="2342D360" wp14:editId="031DC89A">
+            <wp:extent cx="5999543" cy="2994660"/>
+            <wp:effectExtent l="0" t="0" r="1270" b="0"/>
+            <wp:docPr id="1" name="Picture 1"/>
+            <wp:cNvGraphicFramePr>
+              <a:graphicFrameLocks xmlns:a="http://schemas.openxmlformats.org/drawingml/2006/main" noChangeAspect="1"/>
+            </wp:cNvGraphicFramePr>
+            <a:graphic xmlns:a="http://schemas.openxmlformats.org/drawingml/2006/main">
+              <a:graphicData uri="http://schemas.openxmlformats.org/drawingml/2006/picture">
+                <pic:pic xmlns:pic="http://schemas.openxmlformats.org/drawingml/2006/picture">
+                  <pic:nvPicPr>
+                    <pic:cNvPr id="1" name=""/>
+                    <pic:cNvPicPr/>
+                  </pic:nvPicPr>
+                  <pic:blipFill>
+                    <a:blip r:embed="rId7"/>
+                    <a:stretch>
+                      <a:fillRect/>
+                    </a:stretch>
+                  </pic:blipFill>
+                  <pic:spPr>
+                    <a:xfrm>
+                      <a:off x="0" y="0"/>
+                      <a:ext cx="6013600" cy="3001677"/>
+                    </a:xfrm>
+                    <a:prstGeom prst="rect">
+                      <a:avLst/>
+                    </a:prstGeom>
+                  </pic:spPr>
+                </pic:pic>
+              </a:graphicData>
+            </a:graphic>
+          </wp:inline>
+        </w:drawing>
+      </w:r>
+    </w:p>
     <w:sectPr>
-      <w:headerReference w:type="default" r:id="rId6"/>
-      <w:footerReference w:type="default" r:id="rId7"/>
+      <w:headerReference w:type="default" r:id="rId8"/>
+      <w:footerReference w:type="default" r:id="rId9"/>
       <w:pgSz w:w="12240" w:h="15840"/>
       <w:pgMar w:top="1440" w:right="1440" w:bottom="1440" w:left="1440" w:header="720" w:footer="720" w:gutter="0"/>
       <w:cols w:space="720"/>

</xml_diff>